<commit_message>
update to RR scripts and files
</commit_message>
<xml_diff>
--- a/registered_report/registered_report.docx
+++ b/registered_report/registered_report.docx
@@ -178,7 +178,7 @@
           <w:rPr>
             <w:rStyle w:val="Hyperlink"/>
           </w:rPr>
-          <w:t xml:space="preserve">(https://anonymous.4open.science/r/anon-255D/)</w:t>
+          <w:t xml:space="preserve">(https://anonymous.4open.science/r/anon-255D/README.md)</w:t>
         </w:r>
       </w:hyperlink>
       <w:r>
@@ -564,7 +564,7 @@
         <w:t xml:space="preserve"> </w:t>
       </w:r>
       <w:r>
-        <w:t xml:space="preserve">Different types of adversity pose different challenges and constraints, and therefore shape and impair cognitive abilities in diverse ways</w:t>
+        <w:t xml:space="preserve">Different types of adversity pose different challenges and constraints, and therefore shape developing cognitive abilities in diverse ways</w:t>
       </w:r>
       <w:r>
         <w:t xml:space="preserve"> </w:t>
@@ -1921,22 +1921,151 @@
       <w:r>
         <w:t xml:space="preserve">However, it was also guided by the fact that these tasks are widely used in developmental science and adhere to DDM assumptions.</w:t>
       </w:r>
-      <w:r>
-        <w:t xml:space="preserve"> </w:t>
-      </w:r>
-      <w:r>
-        <w:t xml:space="preserve">We currently know very little about the effects of adversity on different stages of cognitive processing.</w:t>
-      </w:r>
-      <w:r>
-        <w:t xml:space="preserve"> </w:t>
-      </w:r>
-      <w:r>
-        <w:t xml:space="preserve">We address this gap with an exploratory study to systematically compare the links between two types of adversity exposures and four cognitive abilities.</w:t>
+    </w:p>
+    <w:p>
+      <w:pPr>
+        <w:pStyle w:val="BodyText"/>
+      </w:pPr>
+      <w:r>
+        <w:t xml:space="preserve">In line with adaptation-based theories</w:t>
+      </w:r>
+      <w:r>
+        <w:t xml:space="preserve"> </w:t>
+      </w:r>
+      <w:r>
+        <w:t xml:space="preserve">(Ellis et al., 2022; Frankenhuis et al., 2016; Frankenhuis &amp; Weerth, 2013)</w:t>
+      </w:r>
+      <w:r>
+        <w:t xml:space="preserve"> </w:t>
+      </w:r>
+      <w:r>
+        <w:t xml:space="preserve">and empirical findings by</w:t>
+      </w:r>
+      <w:r>
+        <w:t xml:space="preserve"> </w:t>
+      </w:r>
+      <w:r>
+        <w:t xml:space="preserve">Bignardi et al. (2022)</w:t>
+      </w:r>
+      <w:r>
+        <w:t xml:space="preserve">, we predict that any enhancements in cognitive abilities as a result of adverse experiences will manifest on a task-specific level, but not on a task-general level.</w:t>
+      </w:r>
+      <w:r>
+        <w:t xml:space="preserve"> </w:t>
+      </w:r>
+      <w:r>
+        <w:t xml:space="preserve">In contrast, deficit patterns may emerge on both a task-general and task-specific level.</w:t>
+      </w:r>
+      <w:r>
+        <w:t xml:space="preserve"> </w:t>
+      </w:r>
+      <w:r>
+        <w:t xml:space="preserve">As very little is known about the effects of adversity on different stages of cognitive processing, we refrain from predicting specific patterns for different DDM parameters.</w:t>
+      </w:r>
+      <w:r>
+        <w:t xml:space="preserve"> </w:t>
+      </w:r>
+      <w:r>
+        <w:t xml:space="preserve">However, we will interpret associations between the types of adversity and DDM parameters as follows:</w:t>
+      </w:r>
+      <w:r>
+        <w:t xml:space="preserve"> </w:t>
+      </w:r>
+      <w:r>
+        <w:t xml:space="preserve">For drift rates, positive associations will be interpreted as</w:t>
+      </w:r>
+      <w:r>
+        <w:t xml:space="preserve"> </w:t>
+      </w:r>
+      <w:r>
+        <w:rPr>
+          <w:iCs/>
+          <w:i/>
+        </w:rPr>
+        <w:t xml:space="preserve">better</w:t>
+      </w:r>
+      <w:r>
+        <w:t xml:space="preserve"> </w:t>
+      </w:r>
+      <w:r>
+        <w:t xml:space="preserve">speed of information processing at higher levels of adversity, and negative associations as</w:t>
+      </w:r>
+      <w:r>
+        <w:t xml:space="preserve"> </w:t>
+      </w:r>
+      <w:r>
+        <w:rPr>
+          <w:iCs/>
+          <w:i/>
+        </w:rPr>
+        <w:t xml:space="preserve">worse</w:t>
+      </w:r>
+      <w:r>
+        <w:t xml:space="preserve"> </w:t>
+      </w:r>
+      <w:r>
+        <w:t xml:space="preserve">speed of information processing.</w:t>
+      </w:r>
+      <w:r>
+        <w:t xml:space="preserve"> </w:t>
+      </w:r>
+      <w:r>
+        <w:t xml:space="preserve">Task-specific drift rates will be interpreted as specific cognitive abilities, as the drift rate reflects the efficiency with which a task was completed.</w:t>
+      </w:r>
+      <w:r>
+        <w:t xml:space="preserve"> </w:t>
+      </w:r>
+      <w:r>
+        <w:t xml:space="preserve">For non-decision time, positive associations will be interpreted as</w:t>
+      </w:r>
+      <w:r>
+        <w:t xml:space="preserve"> </w:t>
+      </w:r>
+      <w:r>
+        <w:rPr>
+          <w:iCs/>
+          <w:i/>
+        </w:rPr>
+        <w:t xml:space="preserve">worse</w:t>
+      </w:r>
+      <w:r>
+        <w:t xml:space="preserve"> </w:t>
+      </w:r>
+      <w:r>
+        <w:t xml:space="preserve">(i.e., slower) task preparation and execution at higher levels of adversity, and negative associations will be interpreted as</w:t>
+      </w:r>
+      <w:r>
+        <w:t xml:space="preserve"> </w:t>
+      </w:r>
+      <w:r>
+        <w:rPr>
+          <w:iCs/>
+          <w:i/>
+        </w:rPr>
+        <w:t xml:space="preserve">better</w:t>
+      </w:r>
+      <w:r>
+        <w:t xml:space="preserve"> </w:t>
+      </w:r>
+      <w:r>
+        <w:t xml:space="preserve">(i.e., faster) task-preparation and execution.</w:t>
+      </w:r>
+      <w:r>
+        <w:t xml:space="preserve"> </w:t>
+      </w:r>
+      <w:r>
+        <w:t xml:space="preserve">For boundary separation, positive associations will be interpreted as more cautious responding at higher levels of adversity, and negative associations as less cautious responding.</w:t>
+      </w:r>
+      <w:r>
+        <w:t xml:space="preserve"> </w:t>
+      </w:r>
+      <w:r>
+        <w:t xml:space="preserve">Potential associations between adversity and boundary separation reflect differences in strategies, not cognitive abilities.</w:t>
       </w:r>
     </w:p>
     <w:bookmarkEnd w:id="43"/>
     <w:bookmarkEnd w:id="44"/>
-    <w:bookmarkStart w:id="65" w:name="methods"/>
+    <w:bookmarkStart w:id="63" w:name="methods"/>
     <w:p>
       <w:pPr>
         <w:pStyle w:val="Heading1"/>
@@ -2073,7 +2202,7 @@
       </w:r>
     </w:p>
     <w:bookmarkEnd w:id="45"/>
-    <w:bookmarkStart w:id="49" w:name="meth_os"/>
+    <w:bookmarkStart w:id="48" w:name="meth_os"/>
     <w:p>
       <w:pPr>
         <w:pStyle w:val="Heading2"/>
@@ -2092,7 +2221,7 @@
       <w:r>
         <w:t xml:space="preserve"> </w:t>
       </w:r>
-      <w:hyperlink r:id="rId46">
+      <w:hyperlink r:id="rId26">
         <w:r>
           <w:rPr>
             <w:rStyle w:val="Hyperlink"/>
@@ -2118,7 +2247,7 @@
       <w:r>
         <w:t xml:space="preserve"> </w:t>
       </w:r>
-      <w:hyperlink r:id="rId47">
+      <w:hyperlink r:id="rId46">
         <w:r>
           <w:rPr>
             <w:rStyle w:val="Hyperlink"/>
@@ -2171,7 +2300,7 @@
       <w:r>
         <w:t xml:space="preserve">These initial analyses were preregistered (</w:t>
       </w:r>
-      <w:hyperlink r:id="rId48">
+      <w:hyperlink r:id="rId47">
         <w:r>
           <w:rPr>
             <w:rStyle w:val="Hyperlink"/>
@@ -2208,7 +2337,7 @@
       <w:r>
         <w:t xml:space="preserve">An overview of the data access history is provided in the repository’s README file (</w:t>
       </w:r>
-      <w:hyperlink r:id="rId46">
+      <w:hyperlink r:id="rId26">
         <w:r>
           <w:rPr>
             <w:rStyle w:val="Hyperlink"/>
@@ -2220,192 +2349,192 @@
         <w:t xml:space="preserve">).</w:t>
       </w:r>
     </w:p>
+    <w:bookmarkEnd w:id="48"/>
+    <w:bookmarkStart w:id="49" w:name="meth_exclusions"/>
+    <w:p>
+      <w:pPr>
+        <w:pStyle w:val="Heading2"/>
+      </w:pPr>
+      <w:r>
+        <w:t xml:space="preserve">Exclusion Criteria</w:t>
+      </w:r>
+    </w:p>
+    <w:p>
+      <w:pPr>
+        <w:pStyle w:val="FirstParagraph"/>
+      </w:pPr>
+      <w:r>
+        <w:t xml:space="preserve">For the cognitive task data, we applied exclusion criteria in two steps: first, cleaning trial-level data, and second, removing participants with problematic trial-level data (discussed below).</w:t>
+      </w:r>
+      <w:r>
+        <w:t xml:space="preserve"> </w:t>
+      </w:r>
+      <w:r>
+        <w:t xml:space="preserve">For both, most criteria were as preregistered, but a few deviated from or were additional to the preregistration.</w:t>
+      </w:r>
+      <w:r>
+        <w:t xml:space="preserve"> </w:t>
+      </w:r>
+      <w:r>
+        <w:t xml:space="preserve">The data processing steps described below were preregistered unless noted otherwise.</w:t>
+      </w:r>
+    </w:p>
+    <w:p>
+      <w:pPr>
+        <w:pStyle w:val="BodyText"/>
+      </w:pPr>
+      <w:r>
+        <w:t xml:space="preserve">First, we removed RTs of the Attention Shifting, Flanker, and Mental Rotation Tasks that exceeded maximum task-specific RT thresholds (&gt; 10 seconds (0.07%), &gt; 10 seconds (0.04%), and &gt; 5 seconds (&lt; 0.01% of trials), respectively).</w:t>
+      </w:r>
+      <w:r>
+        <w:t xml:space="preserve"> </w:t>
+      </w:r>
+      <w:r>
+        <w:t xml:space="preserve">The Processing Speed Task did not have a programmed time-out.</w:t>
+      </w:r>
+      <w:r>
+        <w:t xml:space="preserve"> </w:t>
+      </w:r>
+      <w:r>
+        <w:t xml:space="preserve">Instead, we cut-off responses &gt; 10 seconds (0.15% of trials) to remove extreme outliers.</w:t>
+      </w:r>
+      <w:r>
+        <w:t xml:space="preserve"> </w:t>
+      </w:r>
+      <w:r>
+        <w:t xml:space="preserve">This step was not preregistered as we did not anticipate these extreme outliers.</w:t>
+      </w:r>
+    </w:p>
+    <w:p>
+      <w:pPr>
+        <w:pStyle w:val="BodyText"/>
+      </w:pPr>
+      <w:r>
+        <w:t xml:space="preserve">Next, we removed trials with: (1) RTs &lt; 300 ms (ranging from 0.01% to 1.03% of trials across tasks); (2) RTs &gt; 3</w:t>
+      </w:r>
+      <w:r>
+        <w:t xml:space="preserve"> </w:t>
+      </w:r>
+      <w:r>
+        <w:rPr>
+          <w:iCs/>
+          <w:i/>
+        </w:rPr>
+        <w:t xml:space="preserve">SD</w:t>
+      </w:r>
+      <w:r>
+        <w:t xml:space="preserve"> </w:t>
+      </w:r>
+      <w:r>
+        <w:t xml:space="preserve">above the participant-level average log-transformed mean RT (ranging from 0.02% to 0.85% of trials across tasks; the same thing was done for RTs &lt; 3 SD on the Processing Speed Task (not preregistered) to remove several fast outliers); (3) trials with missing response times and/or accuracy data (&lt; 0.01% for all tasks except Mental Rotation). We found that the response time-out of 5 seconds on the Mental Rotation Task led to missing responses on 10.55% of trials.</w:t>
+      </w:r>
+      <w:r>
+        <w:t xml:space="preserve"> </w:t>
+      </w:r>
+      <w:r>
+        <w:t xml:space="preserve">This truncated the right-hand tail of the RT distribution, which can bias DDM estimation.</w:t>
+      </w:r>
+      <w:r>
+        <w:t xml:space="preserve"> </w:t>
+      </w:r>
+      <w:r>
+        <w:t xml:space="preserve">Therefore, we decided to impute these values during DDM estimation instead of removing them (see the Supplemental materials for more information).</w:t>
+      </w:r>
+    </w:p>
+    <w:p>
+      <w:pPr>
+        <w:pStyle w:val="BodyText"/>
+      </w:pPr>
+      <w:r>
+        <w:t xml:space="preserve">Next, we excluded participants who 1) had suffered possible mild traumatic brain injury or worse (</w:t>
+      </w:r>
+      <w:r>
+        <w:rPr>
+          <w:iCs/>
+          <w:i/>
+        </w:rPr>
+        <w:t xml:space="preserve">n</w:t>
+      </w:r>
+      <w:r>
+        <w:t xml:space="preserve"> </w:t>
+      </w:r>
+      <w:r>
+        <w:t xml:space="preserve">= 118); 2) showed a response bias of &gt; 80% on a task (ranging between</w:t>
+      </w:r>
+      <w:r>
+        <w:t xml:space="preserve"> </w:t>
+      </w:r>
+      <w:r>
+        <w:rPr>
+          <w:iCs/>
+          <w:i/>
+        </w:rPr>
+        <w:t xml:space="preserve">n</w:t>
+      </w:r>
+      <w:r>
+        <w:t xml:space="preserve"> </w:t>
+      </w:r>
+      <w:r>
+        <w:t xml:space="preserve">= zero and 212; deviating from the preregistration); 3) had a low number of trials left after trial-level exclusions, defined as &lt; 20 trials for Mental Rotation and Attention Shifting (</w:t>
+      </w:r>
+      <w:r>
+        <w:rPr>
+          <w:iCs/>
+          <w:i/>
+        </w:rPr>
+        <w:t xml:space="preserve">n</w:t>
+      </w:r>
+      <w:r>
+        <w:t xml:space="preserve"> </w:t>
+      </w:r>
+      <w:r>
+        <w:t xml:space="preserve">= zero and 19, respectively) and &lt; 15 trials for Flanker and Processing Speed (</w:t>
+      </w:r>
+      <w:r>
+        <w:rPr>
+          <w:iCs/>
+          <w:i/>
+        </w:rPr>
+        <w:t xml:space="preserve">n</w:t>
+      </w:r>
+      <w:r>
+        <w:t xml:space="preserve"> </w:t>
+      </w:r>
+      <w:r>
+        <w:t xml:space="preserve">= 64 and 34, respectively, deviating from the preregistration).</w:t>
+      </w:r>
+      <w:r>
+        <w:t xml:space="preserve"> </w:t>
+      </w:r>
+      <w:r>
+        <w:t xml:space="preserve">Finally, we excluded task data of several participants based on data inspection (not preregistered): two participant with 0% accuracy on the Mental Rotation Task; two participants who showed a sharp decline in accuracy over time on the Processing Speed Task; 49 participants on the Attention Shifting Task who (almost) only made switches across all trials, even on repeat trials.</w:t>
+      </w:r>
+      <w:r>
+        <w:t xml:space="preserve"> </w:t>
+      </w:r>
+      <w:r>
+        <w:t xml:space="preserve">We also decided to include participants with missing data on one or more tasks because our main analyses will use FIML for missing data.</w:t>
+      </w:r>
+    </w:p>
+    <w:p>
+      <w:pPr>
+        <w:pStyle w:val="BodyText"/>
+      </w:pPr>
+      <w:r>
+        <w:t xml:space="preserve">The final sample consisted of 10,563 participants.</w:t>
+      </w:r>
+    </w:p>
     <w:bookmarkEnd w:id="49"/>
-    <w:bookmarkStart w:id="50" w:name="meth_exclusions"/>
+    <w:bookmarkStart w:id="52" w:name="meth_measures"/>
     <w:p>
       <w:pPr>
         <w:pStyle w:val="Heading2"/>
       </w:pPr>
       <w:r>
-        <w:t xml:space="preserve">Exclusion Criteria</w:t>
-      </w:r>
-    </w:p>
-    <w:p>
-      <w:pPr>
-        <w:pStyle w:val="FirstParagraph"/>
-      </w:pPr>
-      <w:r>
-        <w:t xml:space="preserve">For the cognitive task data, we applied exclusion criteria in two steps: first, cleaning trial-level data, and second, removing participants with problematic trial-level data (discussed below).</w:t>
-      </w:r>
-      <w:r>
-        <w:t xml:space="preserve"> </w:t>
-      </w:r>
-      <w:r>
-        <w:t xml:space="preserve">For both, most criteria were as preregistered, but a few deviated from or were additional to the preregistration.</w:t>
-      </w:r>
-      <w:r>
-        <w:t xml:space="preserve"> </w:t>
-      </w:r>
-      <w:r>
-        <w:t xml:space="preserve">The data processing steps described below were preregistered unless noted otherwise.</w:t>
-      </w:r>
-    </w:p>
-    <w:p>
-      <w:pPr>
-        <w:pStyle w:val="BodyText"/>
-      </w:pPr>
-      <w:r>
-        <w:t xml:space="preserve">First, we removed RTs of the Attention Shifting, Flanker, and Mental Rotation Tasks that exceeded maximum task-specific RT thresholds (&gt; 10 seconds (0.07%), &gt; 10 seconds (0.04%), and &gt; 5 seconds (&lt; 0.01% of trials), respectively).</w:t>
-      </w:r>
-      <w:r>
-        <w:t xml:space="preserve"> </w:t>
-      </w:r>
-      <w:r>
-        <w:t xml:space="preserve">The Processing Speed Task did not have a programmed time-out.</w:t>
-      </w:r>
-      <w:r>
-        <w:t xml:space="preserve"> </w:t>
-      </w:r>
-      <w:r>
-        <w:t xml:space="preserve">Instead, we cut-off responses &gt; 10 seconds (0.15% of trials) to remove extreme outliers.</w:t>
-      </w:r>
-      <w:r>
-        <w:t xml:space="preserve"> </w:t>
-      </w:r>
-      <w:r>
-        <w:t xml:space="preserve">This step was not preregistered as we did not anticipate these extreme outliers.</w:t>
-      </w:r>
-    </w:p>
-    <w:p>
-      <w:pPr>
-        <w:pStyle w:val="BodyText"/>
-      </w:pPr>
-      <w:r>
-        <w:t xml:space="preserve">Next, we removed trials with: (1) RTs &lt; 300 ms (ranging from 0.01% to 1.03% of trials across tasks); (2) RTs &gt; 3</w:t>
-      </w:r>
-      <w:r>
-        <w:t xml:space="preserve"> </w:t>
-      </w:r>
-      <w:r>
-        <w:rPr>
-          <w:iCs/>
-          <w:i/>
-        </w:rPr>
-        <w:t xml:space="preserve">SD</w:t>
-      </w:r>
-      <w:r>
-        <w:t xml:space="preserve"> </w:t>
-      </w:r>
-      <w:r>
-        <w:t xml:space="preserve">above the participant-level average log-transformed mean RT (ranging from 0.02% to 0.85% of trials across tasks; the same thing was done for RTs &lt; 3 SD on the Processing Speed Task (not preregistered) to remove several fast outliers); (3) trials with missing response times and/or accuracy data (&lt; 0.01% for all tasks except Mental Rotation). We found that the response time-out of 5 seconds on the Mental Rotation Task led to missing responses on 10.55% of trials.</w:t>
-      </w:r>
-      <w:r>
-        <w:t xml:space="preserve"> </w:t>
-      </w:r>
-      <w:r>
-        <w:t xml:space="preserve">This truncated the right-hand tail of the RT distribution, which can bias DDM estimation.</w:t>
-      </w:r>
-      <w:r>
-        <w:t xml:space="preserve"> </w:t>
-      </w:r>
-      <w:r>
-        <w:t xml:space="preserve">Therefore, we decided to impute these values during DDM estimation instead of removing them (see the Supplemental materials for more information).</w:t>
-      </w:r>
-    </w:p>
-    <w:p>
-      <w:pPr>
-        <w:pStyle w:val="BodyText"/>
-      </w:pPr>
-      <w:r>
-        <w:t xml:space="preserve">Next, we excluded participants who 1) had suffered possible mild traumatic brain injury or worse (</w:t>
-      </w:r>
-      <w:r>
-        <w:rPr>
-          <w:iCs/>
-          <w:i/>
-        </w:rPr>
-        <w:t xml:space="preserve">n</w:t>
-      </w:r>
-      <w:r>
-        <w:t xml:space="preserve"> </w:t>
-      </w:r>
-      <w:r>
-        <w:t xml:space="preserve">= 118); 2) showed a response bias of &gt; 80% on a task (ranging between</w:t>
-      </w:r>
-      <w:r>
-        <w:t xml:space="preserve"> </w:t>
-      </w:r>
-      <w:r>
-        <w:rPr>
-          <w:iCs/>
-          <w:i/>
-        </w:rPr>
-        <w:t xml:space="preserve">n</w:t>
-      </w:r>
-      <w:r>
-        <w:t xml:space="preserve"> </w:t>
-      </w:r>
-      <w:r>
-        <w:t xml:space="preserve">= zero and 212; deviating from the preregistration); 3) had a low number of trials left after trial-level exclusions, defined as &lt; 20 trials for Mental Rotation and Attention Shifting (</w:t>
-      </w:r>
-      <w:r>
-        <w:rPr>
-          <w:iCs/>
-          <w:i/>
-        </w:rPr>
-        <w:t xml:space="preserve">n</w:t>
-      </w:r>
-      <w:r>
-        <w:t xml:space="preserve"> </w:t>
-      </w:r>
-      <w:r>
-        <w:t xml:space="preserve">= zero and 19, respectively) and &lt; 15 trials for Flanker and Processing Speed (</w:t>
-      </w:r>
-      <w:r>
-        <w:rPr>
-          <w:iCs/>
-          <w:i/>
-        </w:rPr>
-        <w:t xml:space="preserve">n</w:t>
-      </w:r>
-      <w:r>
-        <w:t xml:space="preserve"> </w:t>
-      </w:r>
-      <w:r>
-        <w:t xml:space="preserve">= 64 and 34, respectively, deviating from the preregistration).</w:t>
-      </w:r>
-      <w:r>
-        <w:t xml:space="preserve"> </w:t>
-      </w:r>
-      <w:r>
-        <w:t xml:space="preserve">Finally, we excluded task data of several participants based on data inspection (not preregistered): two participant with 0% accuracy on the Mental Rotation Task; two participants who showed a sharp decline in accuracy over time on the Processing Speed Task; 49 participants on the Attention Shifting Task who (almost) only made switches across all trials, even on repeat trials.</w:t>
-      </w:r>
-      <w:r>
-        <w:t xml:space="preserve"> </w:t>
-      </w:r>
-      <w:r>
-        <w:t xml:space="preserve">We also decided to include participants with missing data on one or more tasks because our main analyses will use FIML for missing data.</w:t>
-      </w:r>
-    </w:p>
-    <w:p>
-      <w:pPr>
-        <w:pStyle w:val="BodyText"/>
-      </w:pPr>
-      <w:r>
-        <w:t xml:space="preserve">The final sample consisted of 10,563 participants.</w:t>
-      </w:r>
-    </w:p>
-    <w:bookmarkEnd w:id="50"/>
-    <w:bookmarkStart w:id="53" w:name="meth_measures"/>
-    <w:p>
-      <w:pPr>
-        <w:pStyle w:val="Heading2"/>
-      </w:pPr>
-      <w:r>
         <w:t xml:space="preserve">Measures</w:t>
       </w:r>
     </w:p>
-    <w:bookmarkStart w:id="51" w:name="meth_cogtasks"/>
+    <w:bookmarkStart w:id="50" w:name="meth_cogtasks"/>
     <w:p>
       <w:pPr>
         <w:pStyle w:val="Heading3"/>
@@ -2941,8 +3070,8 @@
         <w:t xml:space="preserve">The standard outcome measure is an efficiency measure, calculated as the percentage correct divided by the average RT.</w:t>
       </w:r>
     </w:p>
-    <w:bookmarkEnd w:id="51"/>
-    <w:bookmarkStart w:id="52" w:name="meth_adversity"/>
+    <w:bookmarkEnd w:id="50"/>
+    <w:bookmarkStart w:id="51" w:name="meth_adversity"/>
     <w:p>
       <w:pPr>
         <w:pStyle w:val="Heading3"/>
@@ -3209,9 +3338,9 @@
         <w:t xml:space="preserve">We will use youth age (in months) as a continuous variable and centered on the mean.</w:t>
       </w:r>
     </w:p>
+    <w:bookmarkEnd w:id="51"/>
     <w:bookmarkEnd w:id="52"/>
-    <w:bookmarkEnd w:id="53"/>
-    <w:bookmarkStart w:id="62" w:name="meth_analyses"/>
+    <w:bookmarkStart w:id="61" w:name="meth_analyses"/>
     <w:p>
       <w:pPr>
         <w:pStyle w:val="Heading2"/>
@@ -3220,7 +3349,7 @@
         <w:t xml:space="preserve">Proposed Analysis Pipeline</w:t>
       </w:r>
     </w:p>
-    <w:bookmarkStart w:id="61" w:name="meth_proposed"/>
+    <w:bookmarkStart w:id="60" w:name="meth_proposed"/>
     <w:p>
       <w:pPr>
         <w:pStyle w:val="Heading3"/>
@@ -3341,7 +3470,7 @@
       <w:r>
         <w:t xml:space="preserve">The source code can be found on the Github repository (</w:t>
       </w:r>
-      <w:hyperlink r:id="rId54">
+      <w:hyperlink r:id="rId53">
         <w:r>
           <w:rPr>
             <w:rStyle w:val="Hyperlink"/>
@@ -3375,18 +3504,18 @@
                 <wp:inline>
                   <wp:extent cx="5943600" cy="4874763"/>
                   <wp:effectExtent b="0" l="0" r="0" t="0"/>
-                  <wp:docPr descr="" title="" id="56" name="Picture"/>
+                  <wp:docPr descr="" title="" id="55" name="Picture"/>
                   <a:graphic>
                     <a:graphicData uri="http://schemas.openxmlformats.org/drawingml/2006/picture">
                       <pic:pic>
                         <pic:nvPicPr>
-                          <pic:cNvPr descr="images/fig2.png" id="57" name="Picture"/>
+                          <pic:cNvPr descr="images/fig2.png" id="56" name="Picture"/>
                           <pic:cNvPicPr>
                             <a:picLocks noChangeArrowheads="1" noChangeAspect="1"/>
                           </pic:cNvPicPr>
                         </pic:nvPicPr>
                         <pic:blipFill>
-                          <a:blip r:embed="rId55"/>
+                          <a:blip r:embed="rId54"/>
                           <a:stretch>
                             <a:fillRect/>
                           </a:stretch>
@@ -3779,18 +3908,18 @@
                 <wp:inline>
                   <wp:extent cx="5943600" cy="2252205"/>
                   <wp:effectExtent b="0" l="0" r="0" t="0"/>
-                  <wp:docPr descr="" title="" id="59" name="Picture"/>
+                  <wp:docPr descr="" title="" id="58" name="Picture"/>
                   <a:graphic>
                     <a:graphicData uri="http://schemas.openxmlformats.org/drawingml/2006/picture">
                       <pic:pic>
                         <pic:nvPicPr>
-                          <pic:cNvPr descr="images/fig3.png" id="60" name="Picture"/>
+                          <pic:cNvPr descr="images/fig3.png" id="59" name="Picture"/>
                           <pic:cNvPicPr>
                             <a:picLocks noChangeArrowheads="1" noChangeAspect="1"/>
                           </pic:cNvPicPr>
                         </pic:nvPicPr>
                         <pic:blipFill>
-                          <a:blip r:embed="rId58"/>
+                          <a:blip r:embed="rId57"/>
                           <a:stretch>
                             <a:fillRect/>
                           </a:stretch>
@@ -3926,15 +4055,45 @@
         <w:t xml:space="preserve">The regression coefficients of these models will be interpreted to address our research questions.</w:t>
       </w:r>
     </w:p>
+    <w:bookmarkEnd w:id="60"/>
     <w:bookmarkEnd w:id="61"/>
+    <w:bookmarkStart w:id="62" w:name="timeline"/>
+    <w:p>
+      <w:pPr>
+        <w:pStyle w:val="Heading2"/>
+      </w:pPr>
+      <w:r>
+        <w:t xml:space="preserve">Timeline</w:t>
+      </w:r>
+    </w:p>
+    <w:p>
+      <w:pPr>
+        <w:pStyle w:val="FirstParagraph"/>
+      </w:pPr>
+      <w:r>
+        <w:t xml:space="preserve">All data required for the study have already been collected.</w:t>
+      </w:r>
+      <w:r>
+        <w:t xml:space="preserve"> </w:t>
+      </w:r>
+      <w:r>
+        <w:t xml:space="preserve">We estimate we will need three months after Stage 1 in-principle acceptance to fit all the DDM models, run the analyses, and finish the Stage 2 report.</w:t>
+      </w:r>
+    </w:p>
+    <w:p>
+      <w:r>
+        <w:br w:type="page"/>
+      </w:r>
+    </w:p>
     <w:bookmarkEnd w:id="62"/>
-    <w:bookmarkStart w:id="63" w:name="planned-secondary-analyses"/>
-    <w:p>
-      <w:pPr>
-        <w:pStyle w:val="Heading2"/>
-      </w:pPr>
-      <w:r>
-        <w:t xml:space="preserve">Planned Secondary Analyses</w:t>
+    <w:bookmarkEnd w:id="63"/>
+    <w:bookmarkStart w:id="64" w:name="footnotes"/>
+    <w:p>
+      <w:pPr>
+        <w:pStyle w:val="Heading1"/>
+      </w:pPr>
+      <w:r>
+        <w:t xml:space="preserve">Footnotes</w:t>
       </w:r>
     </w:p>
     <w:p>
@@ -3942,61 +4101,28 @@
         <w:pStyle w:val="FirstParagraph"/>
       </w:pPr>
       <w:r>
-        <w:t xml:space="preserve">We plan to explore three additional models including different predictor variables: (1) neighborhood threat, (2) severe threat, and (3) SES.</w:t>
-      </w:r>
-      <w:r>
-        <w:t xml:space="preserve"> </w:t>
-      </w:r>
-      <w:r>
-        <w:t xml:space="preserve">Neighborhood threat will be measured using the parent-reported neighborhood safety/crime questionnaire including three items: (a)</w:t>
-      </w:r>
-      <w:r>
-        <w:t xml:space="preserve"> </w:t>
-      </w:r>
-      <w:r>
-        <w:t xml:space="preserve">‘</w:t>
-      </w:r>
-      <w:r>
-        <w:t xml:space="preserve">I feel safe walking in my neighborhood</w:t>
-      </w:r>
-      <w:r>
-        <w:t xml:space="preserve">’</w:t>
-      </w:r>
-      <w:r>
-        <w:t xml:space="preserve">, (b)</w:t>
-      </w:r>
-      <w:r>
-        <w:t xml:space="preserve"> </w:t>
-      </w:r>
-      <w:r>
-        <w:t xml:space="preserve">‘</w:t>
-      </w:r>
-      <w:r>
-        <w:t xml:space="preserve">Violence is not a problem in my neighborhood</w:t>
-      </w:r>
-      <w:r>
-        <w:t xml:space="preserve">’</w:t>
-      </w:r>
-      <w:r>
-        <w:t xml:space="preserve">, and (c)</w:t>
-      </w:r>
-      <w:r>
-        <w:t xml:space="preserve"> </w:t>
-      </w:r>
-      <w:r>
-        <w:t xml:space="preserve">‘</w:t>
-      </w:r>
-      <w:r>
-        <w:t xml:space="preserve">My neighborhood is safe from crime</w:t>
-      </w:r>
-      <w:r>
-        <w:t xml:space="preserve">’</w:t>
-      </w:r>
-      <w:r>
-        <w:t xml:space="preserve"> </w:t>
-      </w:r>
-      <w:r>
-        <w:t xml:space="preserve">(Toolkit, 2016)</w:t>
+        <w:rPr>
+          <w:vertAlign w:val="superscript"/>
+        </w:rPr>
+        <w:t xml:space="preserve">1</w:t>
+      </w:r>
+      <w:r>
+        <w:t xml:space="preserve"> </w:t>
+      </w:r>
+      <w:r>
+        <w:t xml:space="preserve">The preregistration also included the Picture Vocabulary Task.</w:t>
+      </w:r>
+      <w:r>
+        <w:t xml:space="preserve"> </w:t>
+      </w:r>
+      <w:r>
+        <w:t xml:space="preserve">However, after accessing the data we realized that this task was implemented using computerized adaptive testing</w:t>
+      </w:r>
+      <w:r>
+        <w:t xml:space="preserve"> </w:t>
+      </w:r>
+      <w:r>
+        <w:t xml:space="preserve">(Luciana et al., 2018)</w:t>
       </w:r>
       <w:r>
         <w:t xml:space="preserve">.</w:t>
@@ -4005,91 +4131,37 @@
         <w:t xml:space="preserve"> </w:t>
       </w:r>
       <w:r>
-        <w:t xml:space="preserve">Severe physical threat will be measured with the parent-reported diagnostic interview for DMS-5 relating to traumatic events</w:t>
-      </w:r>
-      <w:r>
-        <w:t xml:space="preserve"> </w:t>
-      </w:r>
-      <w:r>
-        <w:t xml:space="preserve">(Clark et al., 2010)</w:t>
-      </w:r>
-      <w:r>
-        <w:t xml:space="preserve">.</w:t>
-      </w:r>
-      <w:r>
-        <w:t xml:space="preserve"> </w:t>
-      </w:r>
-      <w:r>
-        <w:t xml:space="preserve">Items assessed whether or not (1 = True; 0 = False) the youth had experienced several events (e.g.,</w:t>
-      </w:r>
-      <w:r>
-        <w:t xml:space="preserve"> </w:t>
-      </w:r>
-      <w:r>
-        <w:t xml:space="preserve">‘</w:t>
-      </w:r>
-      <w:r>
-        <w:t xml:space="preserve">Witnessed someone shot or stabbed in the community</w:t>
-      </w:r>
-      <w:r>
-        <w:t xml:space="preserve">’</w:t>
-      </w:r>
-      <w:r>
-        <w:t xml:space="preserve">).</w:t>
-      </w:r>
-      <w:r>
-        <w:t xml:space="preserve"> </w:t>
-      </w:r>
-      <w:r>
-        <w:t xml:space="preserve">SES will be measured using</w:t>
-      </w:r>
-      <w:r>
-        <w:t xml:space="preserve"> </w:t>
-      </w:r>
-      <w:r>
-        <w:t xml:space="preserve">We add these models as secondary analyses because the adversity measures have less desirable measurement characteristics yet are interesting from a conceptual perspective.</w:t>
-      </w:r>
-      <w:r>
-        <w:t xml:space="preserve"> </w:t>
-      </w:r>
-      <w:r>
-        <w:t xml:space="preserve">Specifically, neighborhood crime is only measured by three items, and endorsement of individual traumatic events items is very low.</w:t>
-      </w:r>
-      <w:r>
-        <w:t xml:space="preserve"> </w:t>
-      </w:r>
-      <w:r>
-        <w:t xml:space="preserve">A composite score of neighborhood threat will be calculated by averaging the three questionnaire items.</w:t>
-      </w:r>
-      <w:r>
-        <w:t xml:space="preserve"> </w:t>
-      </w:r>
-      <w:r>
-        <w:t xml:space="preserve">A composite score of severe physical threat will be calculated by summing across all items.</w:t>
-      </w:r>
-    </w:p>
-    <w:bookmarkEnd w:id="63"/>
-    <w:bookmarkStart w:id="64" w:name="timeline"/>
-    <w:p>
-      <w:pPr>
-        <w:pStyle w:val="Heading2"/>
-      </w:pPr>
-      <w:r>
-        <w:t xml:space="preserve">Timeline</w:t>
-      </w:r>
-    </w:p>
-    <w:p>
-      <w:pPr>
-        <w:pStyle w:val="FirstParagraph"/>
-      </w:pPr>
-      <w:r>
-        <w:t xml:space="preserve">All data required for the study have already been collected.</w:t>
-      </w:r>
-      <w:r>
-        <w:t xml:space="preserve"> </w:t>
-      </w:r>
-      <w:r>
-        <w:t xml:space="preserve">We estimate we will need three months after Stage 1 in-principle acceptance to fit all the DDM models, run the analyses, and finish the Stage 2 report.</w:t>
+        <w:t xml:space="preserve">This makes it unsuitable for DDM, as the model assumes the level of difficulty is the same across trials.</w:t>
+      </w:r>
+    </w:p>
+    <w:p>
+      <w:pPr>
+        <w:pStyle w:val="BodyText"/>
+      </w:pPr>
+      <w:r>
+        <w:rPr>
+          <w:vertAlign w:val="superscript"/>
+        </w:rPr>
+        <w:t xml:space="preserve">2</w:t>
+      </w:r>
+      <w:r>
+        <w:t xml:space="preserve"> </w:t>
+      </w:r>
+      <w:r>
+        <w:t xml:space="preserve">We ran parameter recovery studies simulating the data for the Flanker Task, which has the lowest overall number of trials. Parameter recovery was excellent for the scenario that we plan in our main analyses (all</w:t>
+      </w:r>
+      <w:r>
+        <w:t xml:space="preserve"> </w:t>
+      </w:r>
+      <w:r>
+        <w:rPr>
+          <w:iCs/>
+          <w:i/>
+        </w:rPr>
+        <w:t xml:space="preserve">r</w:t>
+      </w:r>
+      <w:r>
+        <w:t xml:space="preserve">s ≥ .84. See the supplemental materials for more details.</w:t>
       </w:r>
     </w:p>
     <w:p>
@@ -4098,101 +4170,17 @@
       </w:r>
     </w:p>
     <w:bookmarkEnd w:id="64"/>
-    <w:bookmarkEnd w:id="65"/>
-    <w:bookmarkStart w:id="66" w:name="footnotes"/>
+    <w:bookmarkStart w:id="200" w:name="refs"/>
     <w:p>
       <w:pPr>
         <w:pStyle w:val="Heading1"/>
       </w:pPr>
       <w:r>
-        <w:t xml:space="preserve">Footnotes</w:t>
-      </w:r>
-    </w:p>
-    <w:p>
-      <w:pPr>
-        <w:pStyle w:val="FirstParagraph"/>
-      </w:pPr>
-      <w:r>
-        <w:rPr>
-          <w:vertAlign w:val="superscript"/>
-        </w:rPr>
-        <w:t xml:space="preserve">1</w:t>
-      </w:r>
-      <w:r>
-        <w:t xml:space="preserve"> </w:t>
-      </w:r>
-      <w:r>
-        <w:t xml:space="preserve">The preregistration also included the Picture Vocabulary Task.</w:t>
-      </w:r>
-      <w:r>
-        <w:t xml:space="preserve"> </w:t>
-      </w:r>
-      <w:r>
-        <w:t xml:space="preserve">However, after accessing the data we realized that this task was implemented using computerized adaptive testing</w:t>
-      </w:r>
-      <w:r>
-        <w:t xml:space="preserve"> </w:t>
-      </w:r>
-      <w:r>
-        <w:t xml:space="preserve">(Luciana et al., 2018)</w:t>
-      </w:r>
-      <w:r>
-        <w:t xml:space="preserve">.</w:t>
-      </w:r>
-      <w:r>
-        <w:t xml:space="preserve"> </w:t>
-      </w:r>
-      <w:r>
-        <w:t xml:space="preserve">This makes it unsuitable for DDM, as the model assumes the level of difficulty is the same across trials.</w:t>
-      </w:r>
-    </w:p>
-    <w:p>
-      <w:pPr>
-        <w:pStyle w:val="BodyText"/>
-      </w:pPr>
-      <w:r>
-        <w:rPr>
-          <w:vertAlign w:val="superscript"/>
-        </w:rPr>
-        <w:t xml:space="preserve">2</w:t>
-      </w:r>
-      <w:r>
-        <w:t xml:space="preserve"> </w:t>
-      </w:r>
-      <w:r>
-        <w:t xml:space="preserve">We ran parameter recovery studies simulating the data for the Flanker Task, which has the lowest overall number of trials. Parameter recovery was excellent for the scenario that we plan in our main analyses (all</w:t>
-      </w:r>
-      <w:r>
-        <w:t xml:space="preserve"> </w:t>
-      </w:r>
-      <w:r>
-        <w:rPr>
-          <w:iCs/>
-          <w:i/>
-        </w:rPr>
-        <w:t xml:space="preserve">r</w:t>
-      </w:r>
-      <w:r>
-        <w:t xml:space="preserve">s ≥ .84. See the supplemental materials for more details.</w:t>
-      </w:r>
-    </w:p>
-    <w:p>
-      <w:r>
-        <w:br w:type="page"/>
-      </w:r>
-    </w:p>
-    <w:bookmarkEnd w:id="66"/>
-    <w:bookmarkStart w:id="206" w:name="refs"/>
-    <w:p>
-      <w:pPr>
-        <w:pStyle w:val="Heading1"/>
-      </w:pPr>
-      <w:r>
         <w:t xml:space="preserve">References</w:t>
       </w:r>
     </w:p>
-    <w:bookmarkStart w:id="205" w:name="refs"/>
-    <w:bookmarkStart w:id="68" w:name="ref-von_bastian_2020"/>
+    <w:bookmarkStart w:id="199" w:name="refs"/>
+    <w:bookmarkStart w:id="66" w:name="ref-von_bastian_2020"/>
     <w:p>
       <w:pPr>
         <w:pStyle w:val="Bibliography"/>
@@ -4237,7 +4225,7 @@
       <w:r>
         <w:t xml:space="preserve"> </w:t>
       </w:r>
-      <w:hyperlink r:id="rId67">
+      <w:hyperlink r:id="rId65">
         <w:r>
           <w:rPr>
             <w:rStyle w:val="Hyperlink"/>
@@ -4246,8 +4234,8 @@
         </w:r>
       </w:hyperlink>
     </w:p>
-    <w:bookmarkEnd w:id="68"/>
-    <w:bookmarkStart w:id="70" w:name="ref-bauer_2017"/>
+    <w:bookmarkEnd w:id="66"/>
+    <w:bookmarkStart w:id="68" w:name="ref-bauer_2017"/>
     <w:p>
       <w:pPr>
         <w:pStyle w:val="Bibliography"/>
@@ -4284,7 +4272,7 @@
       <w:r>
         <w:t xml:space="preserve"> </w:t>
       </w:r>
-      <w:hyperlink r:id="rId69">
+      <w:hyperlink r:id="rId67">
         <w:r>
           <w:rPr>
             <w:rStyle w:val="Hyperlink"/>
@@ -4293,8 +4281,8 @@
         </w:r>
       </w:hyperlink>
     </w:p>
-    <w:bookmarkEnd w:id="70"/>
-    <w:bookmarkStart w:id="72" w:name="ref-bignardi_2022"/>
+    <w:bookmarkEnd w:id="68"/>
+    <w:bookmarkStart w:id="70" w:name="ref-bignardi_2022"/>
     <w:p>
       <w:pPr>
         <w:pStyle w:val="Bibliography"/>
@@ -4318,7 +4306,7 @@
       <w:r>
         <w:t xml:space="preserve"> </w:t>
       </w:r>
-      <w:hyperlink r:id="rId71">
+      <w:hyperlink r:id="rId69">
         <w:r>
           <w:rPr>
             <w:rStyle w:val="Hyperlink"/>
@@ -4327,8 +4315,8 @@
         </w:r>
       </w:hyperlink>
     </w:p>
-    <w:bookmarkEnd w:id="72"/>
-    <w:bookmarkStart w:id="74" w:name="ref-blair_2012"/>
+    <w:bookmarkEnd w:id="70"/>
+    <w:bookmarkStart w:id="72" w:name="ref-blair_2012"/>
     <w:p>
       <w:pPr>
         <w:pStyle w:val="Bibliography"/>
@@ -4377,7 +4365,7 @@
       <w:r>
         <w:t xml:space="preserve"> </w:t>
       </w:r>
-      <w:hyperlink r:id="rId73">
+      <w:hyperlink r:id="rId71">
         <w:r>
           <w:rPr>
             <w:rStyle w:val="Hyperlink"/>
@@ -4386,8 +4374,8 @@
         </w:r>
       </w:hyperlink>
     </w:p>
-    <w:bookmarkEnd w:id="74"/>
-    <w:bookmarkStart w:id="76" w:name="ref-carlozzi_2015"/>
+    <w:bookmarkEnd w:id="72"/>
+    <w:bookmarkStart w:id="74" w:name="ref-carlozzi_2015"/>
     <w:p>
       <w:pPr>
         <w:pStyle w:val="Bibliography"/>
@@ -4481,7 +4469,7 @@
       <w:r>
         <w:t xml:space="preserve"> </w:t>
       </w:r>
-      <w:hyperlink r:id="rId75">
+      <w:hyperlink r:id="rId73">
         <w:r>
           <w:rPr>
             <w:rStyle w:val="Hyperlink"/>
@@ -4490,24 +4478,48 @@
         </w:r>
       </w:hyperlink>
     </w:p>
-    <w:bookmarkEnd w:id="76"/>
-    <w:bookmarkStart w:id="78" w:name="ref-clark_2010"/>
+    <w:bookmarkEnd w:id="74"/>
+    <w:bookmarkStart w:id="76" w:name="ref-dejoseph_2022"/>
     <w:p>
       <w:pPr>
         <w:pStyle w:val="Bibliography"/>
       </w:pPr>
       <w:r>
-        <w:t xml:space="preserve">Clark, D. B., Thatcher, D. L., &amp; Martin, C. S. (2010). Child abuse and other traumatic experiences, alcohol use disorders, and health problems in adolescence and young adulthood.</w:t>
-      </w:r>
-      <w:r>
-        <w:t xml:space="preserve"> </w:t>
-      </w:r>
-      <w:r>
-        <w:rPr>
-          <w:iCs/>
-          <w:i/>
-        </w:rPr>
-        <w:t xml:space="preserve">Journal of Pediatric Psychology</w:t>
+        <w:t xml:space="preserve">DeJoseph, M. L., Herzberg, M. P., Sifre, R. D., Berry, D., &amp; Thomas, K. M. (2022). Measurement matters:</w:t>
+      </w:r>
+      <w:r>
+        <w:t xml:space="preserve"> </w:t>
+      </w:r>
+      <w:r>
+        <w:t xml:space="preserve">An</w:t>
+      </w:r>
+      <w:r>
+        <w:t xml:space="preserve"> </w:t>
+      </w:r>
+      <w:r>
+        <w:t xml:space="preserve">individual differences examination of family socioeconomic factors, latent dimensions of children’s experiences, and resting state functional brain connectivity in the</w:t>
+      </w:r>
+      <w:r>
+        <w:t xml:space="preserve"> </w:t>
+      </w:r>
+      <w:r>
+        <w:t xml:space="preserve">ABCD</w:t>
+      </w:r>
+      <w:r>
+        <w:t xml:space="preserve"> </w:t>
+      </w:r>
+      <w:r>
+        <w:t xml:space="preserve">sample.</w:t>
+      </w:r>
+      <w:r>
+        <w:t xml:space="preserve"> </w:t>
+      </w:r>
+      <w:r>
+        <w:rPr>
+          <w:iCs/>
+          <w:i/>
+        </w:rPr>
+        <w:t xml:space="preserve">Developmental Cognitive Neuroscience</w:t>
       </w:r>
       <w:r>
         <w:t xml:space="preserve">,</w:t>
@@ -4520,77 +4532,6 @@
           <w:iCs/>
           <w:i/>
         </w:rPr>
-        <w:t xml:space="preserve">35</w:t>
-      </w:r>
-      <w:r>
-        <w:t xml:space="preserve">(5), 499–510.</w:t>
-      </w:r>
-      <w:r>
-        <w:t xml:space="preserve"> </w:t>
-      </w:r>
-      <w:hyperlink r:id="rId77">
-        <w:r>
-          <w:rPr>
-            <w:rStyle w:val="Hyperlink"/>
-          </w:rPr>
-          <w:t xml:space="preserve">https://doi.org/10.1093/jpepsy/jsp117</w:t>
-        </w:r>
-      </w:hyperlink>
-    </w:p>
-    <w:bookmarkEnd w:id="78"/>
-    <w:bookmarkStart w:id="80" w:name="ref-dejoseph_2022"/>
-    <w:p>
-      <w:pPr>
-        <w:pStyle w:val="Bibliography"/>
-      </w:pPr>
-      <w:r>
-        <w:t xml:space="preserve">DeJoseph, M. L., Herzberg, M. P., Sifre, R. D., Berry, D., &amp; Thomas, K. M. (2022). Measurement matters:</w:t>
-      </w:r>
-      <w:r>
-        <w:t xml:space="preserve"> </w:t>
-      </w:r>
-      <w:r>
-        <w:t xml:space="preserve">An</w:t>
-      </w:r>
-      <w:r>
-        <w:t xml:space="preserve"> </w:t>
-      </w:r>
-      <w:r>
-        <w:t xml:space="preserve">individual differences examination of family socioeconomic factors, latent dimensions of children’s experiences, and resting state functional brain connectivity in the</w:t>
-      </w:r>
-      <w:r>
-        <w:t xml:space="preserve"> </w:t>
-      </w:r>
-      <w:r>
-        <w:t xml:space="preserve">ABCD</w:t>
-      </w:r>
-      <w:r>
-        <w:t xml:space="preserve"> </w:t>
-      </w:r>
-      <w:r>
-        <w:t xml:space="preserve">sample.</w:t>
-      </w:r>
-      <w:r>
-        <w:t xml:space="preserve"> </w:t>
-      </w:r>
-      <w:r>
-        <w:rPr>
-          <w:iCs/>
-          <w:i/>
-        </w:rPr>
-        <w:t xml:space="preserve">Developmental Cognitive Neuroscience</w:t>
-      </w:r>
-      <w:r>
-        <w:t xml:space="preserve">,</w:t>
-      </w:r>
-      <w:r>
-        <w:t xml:space="preserve"> </w:t>
-      </w:r>
-      <w:r>
-        <w:rPr>
-          <w:iCs/>
-          <w:i/>
-        </w:rPr>
         <w:t xml:space="preserve">53</w:t>
       </w:r>
       <w:r>
@@ -4599,7 +4540,7 @@
       <w:r>
         <w:t xml:space="preserve"> </w:t>
       </w:r>
-      <w:hyperlink r:id="rId79">
+      <w:hyperlink r:id="rId75">
         <w:r>
           <w:rPr>
             <w:rStyle w:val="Hyperlink"/>
@@ -4608,8 +4549,8 @@
         </w:r>
       </w:hyperlink>
     </w:p>
-    <w:bookmarkEnd w:id="80"/>
-    <w:bookmarkStart w:id="82" w:name="ref-diemer_2012"/>
+    <w:bookmarkEnd w:id="76"/>
+    <w:bookmarkStart w:id="78" w:name="ref-diemer_2012"/>
     <w:p>
       <w:pPr>
         <w:pStyle w:val="Bibliography"/>
@@ -4646,7 +4587,7 @@
       <w:r>
         <w:t xml:space="preserve"> </w:t>
       </w:r>
-      <w:hyperlink r:id="rId81">
+      <w:hyperlink r:id="rId77">
         <w:r>
           <w:rPr>
             <w:rStyle w:val="Hyperlink"/>
@@ -4655,8 +4596,8 @@
         </w:r>
       </w:hyperlink>
     </w:p>
-    <w:bookmarkEnd w:id="82"/>
-    <w:bookmarkStart w:id="84" w:name="ref-distefano_2021"/>
+    <w:bookmarkEnd w:id="78"/>
+    <w:bookmarkStart w:id="80" w:name="ref-distefano_2021"/>
     <w:p>
       <w:pPr>
         <w:pStyle w:val="Bibliography"/>
@@ -4723,7 +4664,7 @@
       <w:r>
         <w:t xml:space="preserve"> </w:t>
       </w:r>
-      <w:hyperlink r:id="rId83">
+      <w:hyperlink r:id="rId79">
         <w:r>
           <w:rPr>
             <w:rStyle w:val="Hyperlink"/>
@@ -4732,8 +4673,8 @@
         </w:r>
       </w:hyperlink>
     </w:p>
-    <w:bookmarkEnd w:id="84"/>
-    <w:bookmarkStart w:id="86" w:name="ref-draheim_2018"/>
+    <w:bookmarkEnd w:id="80"/>
+    <w:bookmarkStart w:id="82" w:name="ref-draheim_2018"/>
     <w:p>
       <w:pPr>
         <w:pStyle w:val="Bibliography"/>
@@ -4782,7 +4723,7 @@
       <w:r>
         <w:t xml:space="preserve"> </w:t>
       </w:r>
-      <w:hyperlink r:id="rId85">
+      <w:hyperlink r:id="rId81">
         <w:r>
           <w:rPr>
             <w:rStyle w:val="Hyperlink"/>
@@ -4791,8 +4732,8 @@
         </w:r>
       </w:hyperlink>
     </w:p>
-    <w:bookmarkEnd w:id="86"/>
-    <w:bookmarkStart w:id="88" w:name="ref-draheim_2021"/>
+    <w:bookmarkEnd w:id="82"/>
+    <w:bookmarkStart w:id="84" w:name="ref-draheim_2021"/>
     <w:p>
       <w:pPr>
         <w:pStyle w:val="Bibliography"/>
@@ -4829,7 +4770,7 @@
       <w:r>
         <w:t xml:space="preserve"> </w:t>
       </w:r>
-      <w:hyperlink r:id="rId87">
+      <w:hyperlink r:id="rId83">
         <w:r>
           <w:rPr>
             <w:rStyle w:val="Hyperlink"/>
@@ -4838,8 +4779,8 @@
         </w:r>
       </w:hyperlink>
     </w:p>
-    <w:bookmarkEnd w:id="88"/>
-    <w:bookmarkStart w:id="90" w:name="ref-ellis_2022"/>
+    <w:bookmarkEnd w:id="84"/>
+    <w:bookmarkStart w:id="86" w:name="ref-ellis_2022"/>
     <w:p>
       <w:pPr>
         <w:pStyle w:val="Bibliography"/>
@@ -4863,7 +4804,7 @@
       <w:r>
         <w:t xml:space="preserve"> </w:t>
       </w:r>
-      <w:hyperlink r:id="rId89">
+      <w:hyperlink r:id="rId85">
         <w:r>
           <w:rPr>
             <w:rStyle w:val="Hyperlink"/>
@@ -4872,8 +4813,8 @@
         </w:r>
       </w:hyperlink>
     </w:p>
-    <w:bookmarkEnd w:id="90"/>
-    <w:bookmarkStart w:id="92" w:name="ref-farah_2006"/>
+    <w:bookmarkEnd w:id="86"/>
+    <w:bookmarkStart w:id="88" w:name="ref-farah_2006"/>
     <w:p>
       <w:pPr>
         <w:pStyle w:val="Bibliography"/>
@@ -4922,7 +4863,7 @@
       <w:r>
         <w:t xml:space="preserve"> </w:t>
       </w:r>
-      <w:hyperlink r:id="rId91">
+      <w:hyperlink r:id="rId87">
         <w:r>
           <w:rPr>
             <w:rStyle w:val="Hyperlink"/>
@@ -4931,8 +4872,8 @@
         </w:r>
       </w:hyperlink>
     </w:p>
-    <w:bookmarkEnd w:id="92"/>
-    <w:bookmarkStart w:id="94" w:name="ref-feldman_2021"/>
+    <w:bookmarkEnd w:id="88"/>
+    <w:bookmarkStart w:id="90" w:name="ref-feldman_2021"/>
     <w:p>
       <w:pPr>
         <w:pStyle w:val="Bibliography"/>
@@ -4990,7 +4931,7 @@
       <w:r>
         <w:t xml:space="preserve"> </w:t>
       </w:r>
-      <w:hyperlink r:id="rId93">
+      <w:hyperlink r:id="rId89">
         <w:r>
           <w:rPr>
             <w:rStyle w:val="Hyperlink"/>
@@ -4999,8 +4940,8 @@
         </w:r>
       </w:hyperlink>
     </w:p>
-    <w:bookmarkEnd w:id="94"/>
-    <w:bookmarkStart w:id="96" w:name="ref-fields_2021"/>
+    <w:bookmarkEnd w:id="90"/>
+    <w:bookmarkStart w:id="92" w:name="ref-fields_2021"/>
     <w:p>
       <w:pPr>
         <w:pStyle w:val="Bibliography"/>
@@ -5049,7 +4990,7 @@
       <w:r>
         <w:t xml:space="preserve"> </w:t>
       </w:r>
-      <w:hyperlink r:id="rId95">
+      <w:hyperlink r:id="rId91">
         <w:r>
           <w:rPr>
             <w:rStyle w:val="Hyperlink"/>
@@ -5058,8 +4999,8 @@
         </w:r>
       </w:hyperlink>
     </w:p>
-    <w:bookmarkEnd w:id="96"/>
-    <w:bookmarkStart w:id="98" w:name="ref-forstmann_2016"/>
+    <w:bookmarkEnd w:id="92"/>
+    <w:bookmarkStart w:id="94" w:name="ref-forstmann_2016"/>
     <w:p>
       <w:pPr>
         <w:pStyle w:val="Bibliography"/>
@@ -5105,7 +5046,7 @@
       <w:r>
         <w:t xml:space="preserve"> </w:t>
       </w:r>
-      <w:hyperlink r:id="rId97">
+      <w:hyperlink r:id="rId93">
         <w:r>
           <w:rPr>
             <w:rStyle w:val="Hyperlink"/>
@@ -5114,8 +5055,8 @@
         </w:r>
       </w:hyperlink>
     </w:p>
-    <w:bookmarkEnd w:id="98"/>
-    <w:bookmarkStart w:id="100" w:name="ref-forstmann_2011"/>
+    <w:bookmarkEnd w:id="94"/>
+    <w:bookmarkStart w:id="96" w:name="ref-forstmann_2011"/>
     <w:p>
       <w:pPr>
         <w:pStyle w:val="Bibliography"/>
@@ -5200,7 +5141,7 @@
       <w:r>
         <w:t xml:space="preserve"> </w:t>
       </w:r>
-      <w:hyperlink r:id="rId99">
+      <w:hyperlink r:id="rId95">
         <w:r>
           <w:rPr>
             <w:rStyle w:val="Hyperlink"/>
@@ -5209,8 +5150,8 @@
         </w:r>
       </w:hyperlink>
     </w:p>
-    <w:bookmarkEnd w:id="100"/>
-    <w:bookmarkStart w:id="102" w:name="ref-frankenhuis_2016"/>
+    <w:bookmarkEnd w:id="96"/>
+    <w:bookmarkStart w:id="98" w:name="ref-frankenhuis_2016"/>
     <w:p>
       <w:pPr>
         <w:pStyle w:val="Bibliography"/>
@@ -5247,7 +5188,7 @@
       <w:r>
         <w:t xml:space="preserve"> </w:t>
       </w:r>
-      <w:hyperlink r:id="rId101">
+      <w:hyperlink r:id="rId97">
         <w:r>
           <w:rPr>
             <w:rStyle w:val="Hyperlink"/>
@@ -5256,8 +5197,8 @@
         </w:r>
       </w:hyperlink>
     </w:p>
-    <w:bookmarkEnd w:id="102"/>
-    <w:bookmarkStart w:id="104" w:name="ref-frankenhuis_2013"/>
+    <w:bookmarkEnd w:id="98"/>
+    <w:bookmarkStart w:id="100" w:name="ref-frankenhuis_2013"/>
     <w:p>
       <w:pPr>
         <w:pStyle w:val="Bibliography"/>
@@ -5294,7 +5235,7 @@
       <w:r>
         <w:t xml:space="preserve"> </w:t>
       </w:r>
-      <w:hyperlink r:id="rId103">
+      <w:hyperlink r:id="rId99">
         <w:r>
           <w:rPr>
             <w:rStyle w:val="Hyperlink"/>
@@ -5303,8 +5244,8 @@
         </w:r>
       </w:hyperlink>
     </w:p>
-    <w:bookmarkEnd w:id="104"/>
-    <w:bookmarkStart w:id="105" w:name="ref-frischkorn_2019"/>
+    <w:bookmarkEnd w:id="100"/>
+    <w:bookmarkStart w:id="101" w:name="ref-frischkorn_2019"/>
     <w:p>
       <w:pPr>
         <w:pStyle w:val="Bibliography"/>
@@ -5351,8 +5292,8 @@
         <w:t xml:space="preserve">, 95–110.</w:t>
       </w:r>
     </w:p>
-    <w:bookmarkEnd w:id="105"/>
-    <w:bookmarkStart w:id="107" w:name="ref-garavan_2018"/>
+    <w:bookmarkEnd w:id="101"/>
+    <w:bookmarkStart w:id="103" w:name="ref-garavan_2018"/>
     <w:p>
       <w:pPr>
         <w:pStyle w:val="Bibliography"/>
@@ -5413,7 +5354,7 @@
       <w:r>
         <w:t xml:space="preserve"> </w:t>
       </w:r>
-      <w:hyperlink r:id="rId106">
+      <w:hyperlink r:id="rId102">
         <w:r>
           <w:rPr>
             <w:rStyle w:val="Hyperlink"/>
@@ -5422,8 +5363,8 @@
         </w:r>
       </w:hyperlink>
     </w:p>
-    <w:bookmarkEnd w:id="107"/>
-    <w:bookmarkStart w:id="109" w:name="ref-gibb_2009"/>
+    <w:bookmarkEnd w:id="103"/>
+    <w:bookmarkStart w:id="105" w:name="ref-gibb_2009"/>
     <w:p>
       <w:pPr>
         <w:pStyle w:val="Bibliography"/>
@@ -5460,7 +5401,7 @@
       <w:r>
         <w:t xml:space="preserve"> </w:t>
       </w:r>
-      <w:hyperlink r:id="rId108">
+      <w:hyperlink r:id="rId104">
         <w:r>
           <w:rPr>
             <w:rStyle w:val="Hyperlink"/>
@@ -5469,8 +5410,8 @@
         </w:r>
       </w:hyperlink>
     </w:p>
-    <w:bookmarkEnd w:id="109"/>
-    <w:bookmarkStart w:id="111" w:name="ref-hedge_2018"/>
+    <w:bookmarkEnd w:id="105"/>
+    <w:bookmarkStart w:id="107" w:name="ref-hedge_2018"/>
     <w:p>
       <w:pPr>
         <w:pStyle w:val="Bibliography"/>
@@ -5519,7 +5460,7 @@
       <w:r>
         <w:t xml:space="preserve"> </w:t>
       </w:r>
-      <w:hyperlink r:id="rId110">
+      <w:hyperlink r:id="rId106">
         <w:r>
           <w:rPr>
             <w:rStyle w:val="Hyperlink"/>
@@ -5528,8 +5469,8 @@
         </w:r>
       </w:hyperlink>
     </w:p>
-    <w:bookmarkEnd w:id="111"/>
-    <w:bookmarkStart w:id="112" w:name="ref-heeringa_2010"/>
+    <w:bookmarkEnd w:id="107"/>
+    <w:bookmarkStart w:id="108" w:name="ref-heeringa_2010"/>
     <w:p>
       <w:pPr>
         <w:pStyle w:val="Bibliography"/>
@@ -5551,8 +5492,8 @@
         <w:t xml:space="preserve">. chapman; hall/CRC.</w:t>
       </w:r>
     </w:p>
-    <w:bookmarkEnd w:id="112"/>
-    <w:bookmarkStart w:id="114" w:name="ref-heitz_2014"/>
+    <w:bookmarkEnd w:id="108"/>
+    <w:bookmarkStart w:id="110" w:name="ref-heitz_2014"/>
     <w:p>
       <w:pPr>
         <w:pStyle w:val="Bibliography"/>
@@ -5589,7 +5530,7 @@
       <w:r>
         <w:t xml:space="preserve"> </w:t>
       </w:r>
-      <w:hyperlink r:id="rId113">
+      <w:hyperlink r:id="rId109">
         <w:r>
           <w:rPr>
             <w:rStyle w:val="Hyperlink"/>
@@ -5598,8 +5539,8 @@
         </w:r>
       </w:hyperlink>
     </w:p>
-    <w:bookmarkEnd w:id="114"/>
-    <w:bookmarkStart w:id="116" w:name="ref-hu_1999"/>
+    <w:bookmarkEnd w:id="110"/>
+    <w:bookmarkStart w:id="112" w:name="ref-hu_1999"/>
     <w:p>
       <w:pPr>
         <w:pStyle w:val="Bibliography"/>
@@ -5648,7 +5589,7 @@
       <w:r>
         <w:t xml:space="preserve"> </w:t>
       </w:r>
-      <w:hyperlink r:id="rId115">
+      <w:hyperlink r:id="rId111">
         <w:r>
           <w:rPr>
             <w:rStyle w:val="Hyperlink"/>
@@ -5657,8 +5598,8 @@
         </w:r>
       </w:hyperlink>
     </w:p>
-    <w:bookmarkEnd w:id="116"/>
-    <w:bookmarkStart w:id="118" w:name="ref-johnson_2017"/>
+    <w:bookmarkEnd w:id="112"/>
+    <w:bookmarkStart w:id="114" w:name="ref-johnson_2017"/>
     <w:p>
       <w:pPr>
         <w:pStyle w:val="Bibliography"/>
@@ -5731,7 +5672,7 @@
       <w:r>
         <w:t xml:space="preserve"> </w:t>
       </w:r>
-      <w:hyperlink r:id="rId117">
+      <w:hyperlink r:id="rId113">
         <w:r>
           <w:rPr>
             <w:rStyle w:val="Hyperlink"/>
@@ -5740,8 +5681,8 @@
         </w:r>
       </w:hyperlink>
     </w:p>
-    <w:bookmarkEnd w:id="118"/>
-    <w:bookmarkStart w:id="120" w:name="ref-lerche_2020"/>
+    <w:bookmarkEnd w:id="114"/>
+    <w:bookmarkStart w:id="116" w:name="ref-lerche_2020"/>
     <w:p>
       <w:pPr>
         <w:pStyle w:val="Bibliography"/>
@@ -5790,7 +5731,7 @@
       <w:r>
         <w:t xml:space="preserve"> </w:t>
       </w:r>
-      <w:hyperlink r:id="rId119">
+      <w:hyperlink r:id="rId115">
         <w:r>
           <w:rPr>
             <w:rStyle w:val="Hyperlink"/>
@@ -5799,8 +5740,8 @@
         </w:r>
       </w:hyperlink>
     </w:p>
-    <w:bookmarkEnd w:id="120"/>
-    <w:bookmarkStart w:id="122" w:name="ref-lo_2015"/>
+    <w:bookmarkEnd w:id="116"/>
+    <w:bookmarkStart w:id="118" w:name="ref-lo_2015"/>
     <w:p>
       <w:pPr>
         <w:pStyle w:val="Bibliography"/>
@@ -5837,7 +5778,7 @@
       <w:r>
         <w:t xml:space="preserve"> </w:t>
       </w:r>
-      <w:hyperlink r:id="rId121">
+      <w:hyperlink r:id="rId117">
         <w:r>
           <w:rPr>
             <w:rStyle w:val="Hyperlink"/>
@@ -5846,8 +5787,8 @@
         </w:r>
       </w:hyperlink>
     </w:p>
-    <w:bookmarkEnd w:id="122"/>
-    <w:bookmarkStart w:id="124" w:name="ref-loffler_2022"/>
+    <w:bookmarkEnd w:id="118"/>
+    <w:bookmarkStart w:id="120" w:name="ref-loffler_2022"/>
     <w:p>
       <w:pPr>
         <w:pStyle w:val="Bibliography"/>
@@ -5871,7 +5812,7 @@
       <w:r>
         <w:t xml:space="preserve"> </w:t>
       </w:r>
-      <w:hyperlink r:id="rId123">
+      <w:hyperlink r:id="rId119">
         <w:r>
           <w:rPr>
             <w:rStyle w:val="Hyperlink"/>
@@ -5880,8 +5821,8 @@
         </w:r>
       </w:hyperlink>
     </w:p>
-    <w:bookmarkEnd w:id="124"/>
-    <w:bookmarkStart w:id="126" w:name="ref-luciana_2018"/>
+    <w:bookmarkEnd w:id="120"/>
+    <w:bookmarkStart w:id="122" w:name="ref-luciana_2018"/>
     <w:p>
       <w:pPr>
         <w:pStyle w:val="Bibliography"/>
@@ -5936,7 +5877,7 @@
       <w:r>
         <w:t xml:space="preserve"> </w:t>
       </w:r>
-      <w:hyperlink r:id="rId125">
+      <w:hyperlink r:id="rId121">
         <w:r>
           <w:rPr>
             <w:rStyle w:val="Hyperlink"/>
@@ -5945,8 +5886,8 @@
         </w:r>
       </w:hyperlink>
     </w:p>
-    <w:bookmarkEnd w:id="126"/>
-    <w:bookmarkStart w:id="128" w:name="ref-luna_2009"/>
+    <w:bookmarkEnd w:id="122"/>
+    <w:bookmarkStart w:id="124" w:name="ref-luna_2009"/>
     <w:p>
       <w:pPr>
         <w:pStyle w:val="Bibliography"/>
@@ -5983,7 +5924,7 @@
       <w:r>
         <w:t xml:space="preserve"> </w:t>
       </w:r>
-      <w:hyperlink r:id="rId127">
+      <w:hyperlink r:id="rId123">
         <w:r>
           <w:rPr>
             <w:rStyle w:val="Hyperlink"/>
@@ -5992,8 +5933,8 @@
         </w:r>
       </w:hyperlink>
     </w:p>
-    <w:bookmarkEnd w:id="128"/>
-    <w:bookmarkStart w:id="130" w:name="ref-mcfadyen_2022"/>
+    <w:bookmarkEnd w:id="124"/>
+    <w:bookmarkStart w:id="126" w:name="ref-mcfadyen_2022"/>
     <w:p>
       <w:pPr>
         <w:pStyle w:val="Bibliography"/>
@@ -6030,7 +5971,7 @@
       <w:r>
         <w:t xml:space="preserve"> </w:t>
       </w:r>
-      <w:hyperlink r:id="rId129">
+      <w:hyperlink r:id="rId125">
         <w:r>
           <w:rPr>
             <w:rStyle w:val="Hyperlink"/>
@@ -6039,8 +5980,8 @@
         </w:r>
       </w:hyperlink>
     </w:p>
-    <w:bookmarkEnd w:id="130"/>
-    <w:bookmarkStart w:id="132" w:name="ref-mclaughlin_2021"/>
+    <w:bookmarkEnd w:id="126"/>
+    <w:bookmarkStart w:id="128" w:name="ref-mclaughlin_2021"/>
     <w:p>
       <w:pPr>
         <w:pStyle w:val="Bibliography"/>
@@ -6089,7 +6030,7 @@
       <w:r>
         <w:t xml:space="preserve"> </w:t>
       </w:r>
-      <w:hyperlink r:id="rId131">
+      <w:hyperlink r:id="rId127">
         <w:r>
           <w:rPr>
             <w:rStyle w:val="Hyperlink"/>
@@ -6098,8 +6039,8 @@
         </w:r>
       </w:hyperlink>
     </w:p>
-    <w:bookmarkEnd w:id="132"/>
-    <w:bookmarkStart w:id="134" w:name="ref-mezzacappa_2004"/>
+    <w:bookmarkEnd w:id="128"/>
+    <w:bookmarkStart w:id="130" w:name="ref-mezzacappa_2004"/>
     <w:p>
       <w:pPr>
         <w:pStyle w:val="Bibliography"/>
@@ -6148,7 +6089,7 @@
       <w:r>
         <w:t xml:space="preserve"> </w:t>
       </w:r>
-      <w:hyperlink r:id="rId133">
+      <w:hyperlink r:id="rId129">
         <w:r>
           <w:rPr>
             <w:rStyle w:val="Hyperlink"/>
@@ -6157,8 +6098,8 @@
         </w:r>
       </w:hyperlink>
     </w:p>
-    <w:bookmarkEnd w:id="134"/>
-    <w:bookmarkStart w:id="136" w:name="ref-mittal_2015"/>
+    <w:bookmarkEnd w:id="130"/>
+    <w:bookmarkStart w:id="132" w:name="ref-mittal_2015"/>
     <w:p>
       <w:pPr>
         <w:pStyle w:val="Bibliography"/>
@@ -6207,7 +6148,7 @@
       <w:r>
         <w:t xml:space="preserve"> </w:t>
       </w:r>
-      <w:hyperlink r:id="rId135">
+      <w:hyperlink r:id="rId131">
         <w:r>
           <w:rPr>
             <w:rStyle w:val="Hyperlink"/>
@@ -6216,8 +6157,8 @@
         </w:r>
       </w:hyperlink>
     </w:p>
-    <w:bookmarkEnd w:id="136"/>
-    <w:bookmarkStart w:id="137" w:name="ref-moos_1994"/>
+    <w:bookmarkEnd w:id="132"/>
+    <w:bookmarkStart w:id="133" w:name="ref-moos_1994"/>
     <w:p>
       <w:pPr>
         <w:pStyle w:val="Bibliography"/>
@@ -6344,8 +6285,8 @@
         <w:t xml:space="preserve">. Consulting Psychologists Press.</w:t>
       </w:r>
     </w:p>
-    <w:bookmarkEnd w:id="137"/>
-    <w:bookmarkStart w:id="139" w:name="ref-noble_2005"/>
+    <w:bookmarkEnd w:id="133"/>
+    <w:bookmarkStart w:id="135" w:name="ref-noble_2005"/>
     <w:p>
       <w:pPr>
         <w:pStyle w:val="Bibliography"/>
@@ -6382,7 +6323,7 @@
       <w:r>
         <w:t xml:space="preserve"> </w:t>
       </w:r>
-      <w:hyperlink r:id="rId138">
+      <w:hyperlink r:id="rId134">
         <w:r>
           <w:rPr>
             <w:rStyle w:val="Hyperlink"/>
@@ -6391,8 +6332,8 @@
         </w:r>
       </w:hyperlink>
     </w:p>
-    <w:bookmarkEnd w:id="139"/>
-    <w:bookmarkStart w:id="141" w:name="ref-oberski_2014"/>
+    <w:bookmarkEnd w:id="135"/>
+    <w:bookmarkStart w:id="137" w:name="ref-oberski_2014"/>
     <w:p>
       <w:pPr>
         <w:pStyle w:val="Bibliography"/>
@@ -6447,7 +6388,7 @@
       <w:r>
         <w:t xml:space="preserve"> </w:t>
       </w:r>
-      <w:hyperlink r:id="rId140">
+      <w:hyperlink r:id="rId136">
         <w:r>
           <w:rPr>
             <w:rStyle w:val="Hyperlink"/>
@@ -6456,8 +6397,8 @@
         </w:r>
       </w:hyperlink>
     </w:p>
-    <w:bookmarkEnd w:id="141"/>
-    <w:bookmarkStart w:id="143" w:name="ref-pew_1969"/>
+    <w:bookmarkEnd w:id="137"/>
+    <w:bookmarkStart w:id="139" w:name="ref-pew_1969"/>
     <w:p>
       <w:pPr>
         <w:pStyle w:val="Bibliography"/>
@@ -6494,7 +6435,7 @@
       <w:r>
         <w:t xml:space="preserve"> </w:t>
       </w:r>
-      <w:hyperlink r:id="rId142">
+      <w:hyperlink r:id="rId138">
         <w:r>
           <w:rPr>
             <w:rStyle w:val="Hyperlink"/>
@@ -6503,8 +6444,8 @@
         </w:r>
       </w:hyperlink>
     </w:p>
-    <w:bookmarkEnd w:id="143"/>
-    <w:bookmarkStart w:id="145" w:name="ref-pollak_2008"/>
+    <w:bookmarkEnd w:id="139"/>
+    <w:bookmarkStart w:id="141" w:name="ref-pollak_2008"/>
     <w:p>
       <w:pPr>
         <w:pStyle w:val="Bibliography"/>
@@ -6553,7 +6494,7 @@
       <w:r>
         <w:t xml:space="preserve"> </w:t>
       </w:r>
-      <w:hyperlink r:id="rId144">
+      <w:hyperlink r:id="rId140">
         <w:r>
           <w:rPr>
             <w:rStyle w:val="Hyperlink"/>
@@ -6562,8 +6503,8 @@
         </w:r>
       </w:hyperlink>
     </w:p>
-    <w:bookmarkEnd w:id="145"/>
-    <w:bookmarkStart w:id="147" w:name="ref-pollak_2009"/>
+    <w:bookmarkEnd w:id="141"/>
+    <w:bookmarkStart w:id="143" w:name="ref-pollak_2009"/>
     <w:p>
       <w:pPr>
         <w:pStyle w:val="Bibliography"/>
@@ -6600,7 +6541,7 @@
       <w:r>
         <w:t xml:space="preserve"> </w:t>
       </w:r>
-      <w:hyperlink r:id="rId146">
+      <w:hyperlink r:id="rId142">
         <w:r>
           <w:rPr>
             <w:rStyle w:val="Hyperlink"/>
@@ -6609,8 +6550,8 @@
         </w:r>
       </w:hyperlink>
     </w:p>
-    <w:bookmarkEnd w:id="147"/>
-    <w:bookmarkStart w:id="149" w:name="ref-posner_2005"/>
+    <w:bookmarkEnd w:id="143"/>
+    <w:bookmarkStart w:id="145" w:name="ref-posner_2005"/>
     <w:p>
       <w:pPr>
         <w:pStyle w:val="Bibliography"/>
@@ -6659,7 +6600,7 @@
       <w:r>
         <w:t xml:space="preserve"> </w:t>
       </w:r>
-      <w:hyperlink r:id="rId148">
+      <w:hyperlink r:id="rId144">
         <w:r>
           <w:rPr>
             <w:rStyle w:val="Hyperlink"/>
@@ -6668,8 +6609,8 @@
         </w:r>
       </w:hyperlink>
     </w:p>
-    <w:bookmarkEnd w:id="149"/>
-    <w:bookmarkStart w:id="151" w:name="ref-ratcliff_2008"/>
+    <w:bookmarkEnd w:id="145"/>
+    <w:bookmarkStart w:id="147" w:name="ref-ratcliff_2008"/>
     <w:p>
       <w:pPr>
         <w:pStyle w:val="Bibliography"/>
@@ -6718,7 +6659,7 @@
       <w:r>
         <w:t xml:space="preserve"> </w:t>
       </w:r>
-      <w:hyperlink r:id="rId150">
+      <w:hyperlink r:id="rId146">
         <w:r>
           <w:rPr>
             <w:rStyle w:val="Hyperlink"/>
@@ -6727,8 +6668,8 @@
         </w:r>
       </w:hyperlink>
     </w:p>
-    <w:bookmarkEnd w:id="151"/>
-    <w:bookmarkStart w:id="153" w:name="ref-ratcliff_1998"/>
+    <w:bookmarkEnd w:id="147"/>
+    <w:bookmarkStart w:id="149" w:name="ref-ratcliff_1998"/>
     <w:p>
       <w:pPr>
         <w:pStyle w:val="Bibliography"/>
@@ -6765,7 +6706,7 @@
       <w:r>
         <w:t xml:space="preserve"> </w:t>
       </w:r>
-      <w:hyperlink r:id="rId152">
+      <w:hyperlink r:id="rId148">
         <w:r>
           <w:rPr>
             <w:rStyle w:val="Hyperlink"/>
@@ -6774,8 +6715,8 @@
         </w:r>
       </w:hyperlink>
     </w:p>
-    <w:bookmarkEnd w:id="153"/>
-    <w:bookmarkStart w:id="155" w:name="ref-rouder_2019"/>
+    <w:bookmarkEnd w:id="149"/>
+    <w:bookmarkStart w:id="151" w:name="ref-rouder_2019"/>
     <w:p>
       <w:pPr>
         <w:pStyle w:val="Bibliography"/>
@@ -6812,7 +6753,7 @@
       <w:r>
         <w:t xml:space="preserve"> </w:t>
       </w:r>
-      <w:hyperlink r:id="rId154">
+      <w:hyperlink r:id="rId150">
         <w:r>
           <w:rPr>
             <w:rStyle w:val="Hyperlink"/>
@@ -6821,8 +6762,8 @@
         </w:r>
       </w:hyperlink>
     </w:p>
-    <w:bookmarkEnd w:id="155"/>
-    <w:bookmarkStart w:id="157" w:name="ref-schafer_2022"/>
+    <w:bookmarkEnd w:id="151"/>
+    <w:bookmarkStart w:id="153" w:name="ref-schafer_2022"/>
     <w:p>
       <w:pPr>
         <w:pStyle w:val="Bibliography"/>
@@ -6846,7 +6787,7 @@
       <w:r>
         <w:t xml:space="preserve"> </w:t>
       </w:r>
-      <w:hyperlink r:id="rId156">
+      <w:hyperlink r:id="rId152">
         <w:r>
           <w:rPr>
             <w:rStyle w:val="Hyperlink"/>
@@ -6855,8 +6796,8 @@
         </w:r>
       </w:hyperlink>
     </w:p>
-    <w:bookmarkEnd w:id="157"/>
-    <w:bookmarkStart w:id="159" w:name="ref-schmiedek_2007"/>
+    <w:bookmarkEnd w:id="153"/>
+    <w:bookmarkStart w:id="155" w:name="ref-schmiedek_2007"/>
     <w:p>
       <w:pPr>
         <w:pStyle w:val="Bibliography"/>
@@ -6893,7 +6834,7 @@
       <w:r>
         <w:t xml:space="preserve"> </w:t>
       </w:r>
-      <w:hyperlink r:id="rId158">
+      <w:hyperlink r:id="rId154">
         <w:r>
           <w:rPr>
             <w:rStyle w:val="Hyperlink"/>
@@ -6902,8 +6843,8 @@
         </w:r>
       </w:hyperlink>
     </w:p>
-    <w:bookmarkEnd w:id="159"/>
-    <w:bookmarkStart w:id="161" w:name="ref-schmitz_2012"/>
+    <w:bookmarkEnd w:id="155"/>
+    <w:bookmarkStart w:id="157" w:name="ref-schmitz_2012"/>
     <w:p>
       <w:pPr>
         <w:pStyle w:val="Bibliography"/>
@@ -6940,7 +6881,7 @@
       <w:r>
         <w:t xml:space="preserve"> </w:t>
       </w:r>
-      <w:hyperlink r:id="rId160">
+      <w:hyperlink r:id="rId156">
         <w:r>
           <w:rPr>
             <w:rStyle w:val="Hyperlink"/>
@@ -6949,8 +6890,8 @@
         </w:r>
       </w:hyperlink>
     </w:p>
-    <w:bookmarkEnd w:id="161"/>
-    <w:bookmarkStart w:id="163" w:name="ref-schmitz_2014"/>
+    <w:bookmarkEnd w:id="157"/>
+    <w:bookmarkStart w:id="159" w:name="ref-schmitz_2014"/>
     <w:p>
       <w:pPr>
         <w:pStyle w:val="Bibliography"/>
@@ -6999,7 +6940,7 @@
       <w:r>
         <w:t xml:space="preserve"> </w:t>
       </w:r>
-      <w:hyperlink r:id="rId162">
+      <w:hyperlink r:id="rId158">
         <w:r>
           <w:rPr>
             <w:rStyle w:val="Hyperlink"/>
@@ -7008,8 +6949,8 @@
         </w:r>
       </w:hyperlink>
     </w:p>
-    <w:bookmarkEnd w:id="163"/>
-    <w:bookmarkStart w:id="165" w:name="ref-schubert_2016"/>
+    <w:bookmarkEnd w:id="159"/>
+    <w:bookmarkStart w:id="161" w:name="ref-schubert_2016"/>
     <w:p>
       <w:pPr>
         <w:pStyle w:val="Bibliography"/>
@@ -7046,7 +6987,7 @@
       <w:r>
         <w:t xml:space="preserve"> </w:t>
       </w:r>
-      <w:hyperlink r:id="rId164">
+      <w:hyperlink r:id="rId160">
         <w:r>
           <w:rPr>
             <w:rStyle w:val="Hyperlink"/>
@@ -7055,8 +6996,8 @@
         </w:r>
       </w:hyperlink>
     </w:p>
-    <w:bookmarkEnd w:id="165"/>
-    <w:bookmarkStart w:id="167" w:name="ref-sheridan_2014"/>
+    <w:bookmarkEnd w:id="161"/>
+    <w:bookmarkStart w:id="163" w:name="ref-sheridan_2014"/>
     <w:p>
       <w:pPr>
         <w:pStyle w:val="Bibliography"/>
@@ -7105,7 +7046,7 @@
       <w:r>
         <w:t xml:space="preserve"> </w:t>
       </w:r>
-      <w:hyperlink r:id="rId166">
+      <w:hyperlink r:id="rId162">
         <w:r>
           <w:rPr>
             <w:rStyle w:val="Hyperlink"/>
@@ -7114,8 +7055,8 @@
         </w:r>
       </w:hyperlink>
     </w:p>
-    <w:bookmarkEnd w:id="167"/>
-    <w:bookmarkStart w:id="169" w:name="ref-sheridan_2022"/>
+    <w:bookmarkEnd w:id="163"/>
+    <w:bookmarkStart w:id="165" w:name="ref-sheridan_2022"/>
     <w:p>
       <w:pPr>
         <w:pStyle w:val="Bibliography"/>
@@ -7152,7 +7093,7 @@
       <w:r>
         <w:t xml:space="preserve"> </w:t>
       </w:r>
-      <w:hyperlink r:id="rId168">
+      <w:hyperlink r:id="rId164">
         <w:r>
           <w:rPr>
             <w:rStyle w:val="Hyperlink"/>
@@ -7161,8 +7102,8 @@
         </w:r>
       </w:hyperlink>
     </w:p>
-    <w:bookmarkEnd w:id="169"/>
-    <w:bookmarkStart w:id="170" w:name="ref-slotkin_2012"/>
+    <w:bookmarkEnd w:id="165"/>
+    <w:bookmarkStart w:id="166" w:name="ref-slotkin_2012"/>
     <w:p>
       <w:pPr>
         <w:pStyle w:val="Bibliography"/>
@@ -7226,8 +7167,8 @@
         <w:t xml:space="preserve">.</w:t>
       </w:r>
     </w:p>
-    <w:bookmarkEnd w:id="170"/>
-    <w:bookmarkStart w:id="171" w:name="ref-sternberg_1969"/>
+    <w:bookmarkEnd w:id="166"/>
+    <w:bookmarkStart w:id="167" w:name="ref-sternberg_1969"/>
     <w:p>
       <w:pPr>
         <w:pStyle w:val="Bibliography"/>
@@ -7283,8 +7224,8 @@
         <w:t xml:space="preserve">(11), 276–315.</w:t>
       </w:r>
     </w:p>
-    <w:bookmarkEnd w:id="171"/>
-    <w:bookmarkStart w:id="173" w:name="ref-Rcoreteam_2022"/>
+    <w:bookmarkEnd w:id="167"/>
+    <w:bookmarkStart w:id="169" w:name="ref-Rcoreteam_2022"/>
     <w:p>
       <w:pPr>
         <w:pStyle w:val="Bibliography"/>
@@ -7333,7 +7274,7 @@
       <w:r>
         <w:t xml:space="preserve"> </w:t>
       </w:r>
-      <w:hyperlink r:id="rId172">
+      <w:hyperlink r:id="rId168">
         <w:r>
           <w:rPr>
             <w:rStyle w:val="Hyperlink"/>
@@ -7342,8 +7283,8 @@
         </w:r>
       </w:hyperlink>
     </w:p>
-    <w:bookmarkEnd w:id="173"/>
-    <w:bookmarkStart w:id="175" w:name="ref-tervo_clemmens_2022"/>
+    <w:bookmarkEnd w:id="169"/>
+    <w:bookmarkStart w:id="171" w:name="ref-tervo_clemmens_2022"/>
     <w:p>
       <w:pPr>
         <w:pStyle w:val="Bibliography"/>
@@ -7549,7 +7490,7 @@
       <w:r>
         <w:t xml:space="preserve"> </w:t>
       </w:r>
-      <w:hyperlink r:id="rId174">
+      <w:hyperlink r:id="rId170">
         <w:r>
           <w:rPr>
             <w:rStyle w:val="Hyperlink"/>
@@ -7558,8 +7499,8 @@
         </w:r>
       </w:hyperlink>
     </w:p>
-    <w:bookmarkEnd w:id="175"/>
-    <w:bookmarkStart w:id="177" w:name="ref-thompson_2021"/>
+    <w:bookmarkEnd w:id="171"/>
+    <w:bookmarkStart w:id="173" w:name="ref-thompson_2021"/>
     <w:p>
       <w:pPr>
         <w:pStyle w:val="Bibliography"/>
@@ -7596,7 +7537,7 @@
       <w:r>
         <w:t xml:space="preserve"> </w:t>
       </w:r>
-      <w:hyperlink r:id="rId176">
+      <w:hyperlink r:id="rId172">
         <w:r>
           <w:rPr>
             <w:rStyle w:val="Hyperlink"/>
@@ -7605,8 +7546,8 @@
         </w:r>
       </w:hyperlink>
     </w:p>
-    <w:bookmarkEnd w:id="177"/>
-    <w:bookmarkStart w:id="179" w:name="ref-tibu_2016"/>
+    <w:bookmarkEnd w:id="173"/>
+    <w:bookmarkStart w:id="175" w:name="ref-tibu_2016"/>
     <w:p>
       <w:pPr>
         <w:pStyle w:val="Bibliography"/>
@@ -7643,7 +7584,7 @@
       <w:r>
         <w:t xml:space="preserve"> </w:t>
       </w:r>
-      <w:hyperlink r:id="rId178">
+      <w:hyperlink r:id="rId174">
         <w:r>
           <w:rPr>
             <w:rStyle w:val="Hyperlink"/>
@@ -7652,8 +7593,8 @@
         </w:r>
       </w:hyperlink>
     </w:p>
-    <w:bookmarkEnd w:id="179"/>
-    <w:bookmarkStart w:id="181" w:name="ref-tipples_2018"/>
+    <w:bookmarkEnd w:id="175"/>
+    <w:bookmarkStart w:id="177" w:name="ref-tipples_2018"/>
     <w:p>
       <w:pPr>
         <w:pStyle w:val="Bibliography"/>
@@ -7702,7 +7643,7 @@
       <w:r>
         <w:t xml:space="preserve"> </w:t>
       </w:r>
-      <w:hyperlink r:id="rId180">
+      <w:hyperlink r:id="rId176">
         <w:r>
           <w:rPr>
             <w:rStyle w:val="Hyperlink"/>
@@ -7711,86 +7652,72 @@
         </w:r>
       </w:hyperlink>
     </w:p>
-    <w:bookmarkEnd w:id="181"/>
-    <w:bookmarkStart w:id="183" w:name="ref-phenx_2016a"/>
+    <w:bookmarkEnd w:id="177"/>
+    <w:bookmarkStart w:id="178" w:name="ref-vandekerckhove_2011"/>
     <w:p>
       <w:pPr>
         <w:pStyle w:val="Bibliography"/>
       </w:pPr>
       <w:r>
-        <w:t xml:space="preserve">Toolkit, P. (2016).</w:t>
-      </w:r>
-      <w:r>
-        <w:t xml:space="preserve"> </w:t>
-      </w:r>
-      <w:r>
-        <w:rPr>
-          <w:iCs/>
-          <w:i/>
-        </w:rPr>
-        <w:t xml:space="preserve">Neighborhood</w:t>
-      </w:r>
-      <w:r>
-        <w:rPr>
-          <w:iCs/>
-          <w:i/>
-        </w:rPr>
-        <w:t xml:space="preserve"> </w:t>
-      </w:r>
-      <w:r>
-        <w:rPr>
-          <w:iCs/>
-          <w:i/>
-        </w:rPr>
-        <w:t xml:space="preserve">Safety</w:t>
-      </w:r>
-      <w:r>
-        <w:rPr>
-          <w:iCs/>
-          <w:i/>
-        </w:rPr>
-        <w:t xml:space="preserve"> </w:t>
-      </w:r>
-      <w:r>
-        <w:rPr>
-          <w:iCs/>
-          <w:i/>
-        </w:rPr>
-        <w:t xml:space="preserve">(#210900 &amp; 210901)</w:t>
-      </w:r>
-      <w:r>
-        <w:t xml:space="preserve">.</w:t>
-      </w:r>
-      <w:r>
-        <w:t xml:space="preserve"> </w:t>
-      </w:r>
-      <w:hyperlink r:id="rId182">
-        <w:r>
-          <w:rPr>
-            <w:rStyle w:val="Hyperlink"/>
-          </w:rPr>
-          <w:t xml:space="preserve">ttps://www.phenxtoolkit.org/toolkit_content/PDF/PX210901.pdf</w:t>
-        </w:r>
-      </w:hyperlink>
-    </w:p>
-    <w:bookmarkEnd w:id="183"/>
-    <w:bookmarkStart w:id="184" w:name="ref-vandekerckhove_2011"/>
+        <w:t xml:space="preserve">Vandekerckhove, J., Tuerlinckx, F., &amp; Lee, M. D. (2011). Hierarchical diffusion models for two-choice response times.</w:t>
+      </w:r>
+      <w:r>
+        <w:t xml:space="preserve"> </w:t>
+      </w:r>
+      <w:r>
+        <w:rPr>
+          <w:iCs/>
+          <w:i/>
+        </w:rPr>
+        <w:t xml:space="preserve">Psychological Methods</w:t>
+      </w:r>
+      <w:r>
+        <w:t xml:space="preserve">,</w:t>
+      </w:r>
+      <w:r>
+        <w:t xml:space="preserve"> </w:t>
+      </w:r>
+      <w:r>
+        <w:rPr>
+          <w:iCs/>
+          <w:i/>
+        </w:rPr>
+        <w:t xml:space="preserve">16</w:t>
+      </w:r>
+      <w:r>
+        <w:t xml:space="preserve">(1), 44.</w:t>
+      </w:r>
+    </w:p>
+    <w:bookmarkEnd w:id="178"/>
+    <w:bookmarkStart w:id="180" w:name="ref-voss_2013"/>
     <w:p>
       <w:pPr>
         <w:pStyle w:val="Bibliography"/>
       </w:pPr>
       <w:r>
-        <w:t xml:space="preserve">Vandekerckhove, J., Tuerlinckx, F., &amp; Lee, M. D. (2011). Hierarchical diffusion models for two-choice response times.</w:t>
-      </w:r>
-      <w:r>
-        <w:t xml:space="preserve"> </w:t>
-      </w:r>
-      <w:r>
-        <w:rPr>
-          <w:iCs/>
-          <w:i/>
-        </w:rPr>
-        <w:t xml:space="preserve">Psychological Methods</w:t>
+        <w:t xml:space="preserve">Voss, A., Nagler, M., &amp; Lerche, V. (2013). Diffusion models in experimental psychology:</w:t>
+      </w:r>
+      <w:r>
+        <w:t xml:space="preserve"> </w:t>
+      </w:r>
+      <w:r>
+        <w:t xml:space="preserve">A</w:t>
+      </w:r>
+      <w:r>
+        <w:t xml:space="preserve"> </w:t>
+      </w:r>
+      <w:r>
+        <w:t xml:space="preserve">practical introduction.</w:t>
+      </w:r>
+      <w:r>
+        <w:t xml:space="preserve"> </w:t>
+      </w:r>
+      <w:r>
+        <w:rPr>
+          <w:iCs/>
+          <w:i/>
+        </w:rPr>
+        <w:t xml:space="preserve">Experimental Psychology</w:t>
       </w:r>
       <w:r>
         <w:t xml:space="preserve">,</w:t>
@@ -7803,54 +7730,6 @@
           <w:iCs/>
           <w:i/>
         </w:rPr>
-        <w:t xml:space="preserve">16</w:t>
-      </w:r>
-      <w:r>
-        <w:t xml:space="preserve">(1), 44.</w:t>
-      </w:r>
-    </w:p>
-    <w:bookmarkEnd w:id="184"/>
-    <w:bookmarkStart w:id="186" w:name="ref-voss_2013"/>
-    <w:p>
-      <w:pPr>
-        <w:pStyle w:val="Bibliography"/>
-      </w:pPr>
-      <w:r>
-        <w:t xml:space="preserve">Voss, A., Nagler, M., &amp; Lerche, V. (2013). Diffusion models in experimental psychology:</w:t>
-      </w:r>
-      <w:r>
-        <w:t xml:space="preserve"> </w:t>
-      </w:r>
-      <w:r>
-        <w:t xml:space="preserve">A</w:t>
-      </w:r>
-      <w:r>
-        <w:t xml:space="preserve"> </w:t>
-      </w:r>
-      <w:r>
-        <w:t xml:space="preserve">practical introduction.</w:t>
-      </w:r>
-      <w:r>
-        <w:t xml:space="preserve"> </w:t>
-      </w:r>
-      <w:r>
-        <w:rPr>
-          <w:iCs/>
-          <w:i/>
-        </w:rPr>
-        <w:t xml:space="preserve">Experimental Psychology</w:t>
-      </w:r>
-      <w:r>
-        <w:t xml:space="preserve">,</w:t>
-      </w:r>
-      <w:r>
-        <w:t xml:space="preserve"> </w:t>
-      </w:r>
-      <w:r>
-        <w:rPr>
-          <w:iCs/>
-          <w:i/>
-        </w:rPr>
         <w:t xml:space="preserve">60</w:t>
       </w:r>
       <w:r>
@@ -7859,7 +7738,7 @@
       <w:r>
         <w:t xml:space="preserve"> </w:t>
       </w:r>
-      <w:hyperlink r:id="rId185">
+      <w:hyperlink r:id="rId179">
         <w:r>
           <w:rPr>
             <w:rStyle w:val="Hyperlink"/>
@@ -7868,8 +7747,8 @@
         </w:r>
       </w:hyperlink>
     </w:p>
-    <w:bookmarkEnd w:id="186"/>
-    <w:bookmarkStart w:id="188" w:name="ref-voss_2004"/>
+    <w:bookmarkEnd w:id="180"/>
+    <w:bookmarkStart w:id="182" w:name="ref-voss_2004"/>
     <w:p>
       <w:pPr>
         <w:pStyle w:val="Bibliography"/>
@@ -7918,7 +7797,7 @@
       <w:r>
         <w:t xml:space="preserve"> </w:t>
       </w:r>
-      <w:hyperlink r:id="rId187">
+      <w:hyperlink r:id="rId181">
         <w:r>
           <w:rPr>
             <w:rStyle w:val="Hyperlink"/>
@@ -7927,8 +7806,8 @@
         </w:r>
       </w:hyperlink>
     </w:p>
-    <w:bookmarkEnd w:id="188"/>
-    <w:bookmarkStart w:id="190" w:name="ref-wagenmakers_2009"/>
+    <w:bookmarkEnd w:id="182"/>
+    <w:bookmarkStart w:id="184" w:name="ref-wagenmakers_2009"/>
     <w:p>
       <w:pPr>
         <w:pStyle w:val="Bibliography"/>
@@ -7977,7 +7856,7 @@
       <w:r>
         <w:t xml:space="preserve"> </w:t>
       </w:r>
-      <w:hyperlink r:id="rId189">
+      <w:hyperlink r:id="rId183">
         <w:r>
           <w:rPr>
             <w:rStyle w:val="Hyperlink"/>
@@ -7986,8 +7865,8 @@
         </w:r>
       </w:hyperlink>
     </w:p>
-    <w:bookmarkEnd w:id="190"/>
-    <w:bookmarkStart w:id="192" w:name="ref-white_2018b"/>
+    <w:bookmarkEnd w:id="184"/>
+    <w:bookmarkStart w:id="186" w:name="ref-white_2018b"/>
     <w:p>
       <w:pPr>
         <w:pStyle w:val="Bibliography"/>
@@ -8069,7 +7948,7 @@
       <w:r>
         <w:t xml:space="preserve"> </w:t>
       </w:r>
-      <w:hyperlink r:id="rId191">
+      <w:hyperlink r:id="rId185">
         <w:r>
           <w:rPr>
             <w:rStyle w:val="Hyperlink"/>
@@ -8078,8 +7957,8 @@
         </w:r>
       </w:hyperlink>
     </w:p>
-    <w:bookmarkEnd w:id="192"/>
-    <w:bookmarkStart w:id="194" w:name="ref-white_2011"/>
+    <w:bookmarkEnd w:id="186"/>
+    <w:bookmarkStart w:id="188" w:name="ref-white_2011"/>
     <w:p>
       <w:pPr>
         <w:pStyle w:val="Bibliography"/>
@@ -8128,7 +8007,7 @@
       <w:r>
         <w:t xml:space="preserve"> </w:t>
       </w:r>
-      <w:hyperlink r:id="rId193">
+      <w:hyperlink r:id="rId187">
         <w:r>
           <w:rPr>
             <w:rStyle w:val="Hyperlink"/>
@@ -8137,8 +8016,8 @@
         </w:r>
       </w:hyperlink>
     </w:p>
-    <w:bookmarkEnd w:id="194"/>
-    <w:bookmarkStart w:id="196" w:name="ref-wiecki_2013"/>
+    <w:bookmarkEnd w:id="188"/>
+    <w:bookmarkStart w:id="190" w:name="ref-wiecki_2013"/>
     <w:p>
       <w:pPr>
         <w:pStyle w:val="Bibliography"/>
@@ -8235,7 +8114,7 @@
       <w:r>
         <w:t xml:space="preserve"> </w:t>
       </w:r>
-      <w:hyperlink r:id="rId195">
+      <w:hyperlink r:id="rId189">
         <w:r>
           <w:rPr>
             <w:rStyle w:val="Hyperlink"/>
@@ -8244,8 +8123,8 @@
         </w:r>
       </w:hyperlink>
     </w:p>
-    <w:bookmarkEnd w:id="196"/>
-    <w:bookmarkStart w:id="198" w:name="ref-young_2022"/>
+    <w:bookmarkEnd w:id="190"/>
+    <w:bookmarkStart w:id="192" w:name="ref-young_2022"/>
     <w:p>
       <w:pPr>
         <w:pStyle w:val="Bibliography"/>
@@ -8281,7 +8160,7 @@
       <w:r>
         <w:t xml:space="preserve"> </w:t>
       </w:r>
-      <w:hyperlink r:id="rId197">
+      <w:hyperlink r:id="rId191">
         <w:r>
           <w:rPr>
             <w:rStyle w:val="Hyperlink"/>
@@ -8290,8 +8169,8 @@
         </w:r>
       </w:hyperlink>
     </w:p>
-    <w:bookmarkEnd w:id="198"/>
-    <w:bookmarkStart w:id="200" w:name="ref-zelazo_2006"/>
+    <w:bookmarkEnd w:id="192"/>
+    <w:bookmarkStart w:id="194" w:name="ref-zelazo_2006"/>
     <w:p>
       <w:pPr>
         <w:pStyle w:val="Bibliography"/>
@@ -8376,7 +8255,7 @@
       <w:r>
         <w:t xml:space="preserve"> </w:t>
       </w:r>
-      <w:hyperlink r:id="rId199">
+      <w:hyperlink r:id="rId193">
         <w:r>
           <w:rPr>
             <w:rStyle w:val="Hyperlink"/>
@@ -8385,8 +8264,8 @@
         </w:r>
       </w:hyperlink>
     </w:p>
-    <w:bookmarkEnd w:id="200"/>
-    <w:bookmarkStart w:id="202" w:name="ref-zelazo_2014"/>
+    <w:bookmarkEnd w:id="194"/>
+    <w:bookmarkStart w:id="196" w:name="ref-zelazo_2014"/>
     <w:p>
       <w:pPr>
         <w:pStyle w:val="Bibliography"/>
@@ -8471,7 +8350,7 @@
       <w:r>
         <w:t xml:space="preserve"> </w:t>
       </w:r>
-      <w:hyperlink r:id="rId201">
+      <w:hyperlink r:id="rId195">
         <w:r>
           <w:rPr>
             <w:rStyle w:val="Hyperlink"/>
@@ -8480,8 +8359,8 @@
         </w:r>
       </w:hyperlink>
     </w:p>
-    <w:bookmarkEnd w:id="202"/>
-    <w:bookmarkStart w:id="204" w:name="ref-zucker_2018"/>
+    <w:bookmarkEnd w:id="196"/>
+    <w:bookmarkStart w:id="198" w:name="ref-zucker_2018"/>
     <w:p>
       <w:pPr>
         <w:pStyle w:val="Bibliography"/>
@@ -8566,7 +8445,7 @@
       <w:r>
         <w:t xml:space="preserve"> </w:t>
       </w:r>
-      <w:hyperlink r:id="rId203">
+      <w:hyperlink r:id="rId197">
         <w:r>
           <w:rPr>
             <w:rStyle w:val="Hyperlink"/>
@@ -8575,9 +8454,9 @@
         </w:r>
       </w:hyperlink>
     </w:p>
-    <w:bookmarkEnd w:id="204"/>
-    <w:bookmarkEnd w:id="205"/>
-    <w:bookmarkEnd w:id="206"/>
+    <w:bookmarkEnd w:id="198"/>
+    <w:bookmarkEnd w:id="199"/>
+    <w:bookmarkEnd w:id="200"/>
     <w:sectPr>
       <w:headerReference r:id="rId10" w:type="even"/>
       <w:headerReference r:id="rId9" w:type="default"/>

</xml_diff>

<commit_message>
final updates to RR
</commit_message>
<xml_diff>
--- a/registered_report/registered_report.docx
+++ b/registered_report/registered_report.docx
@@ -192,7 +192,7 @@
       </w:pPr>
     </w:p>
     <w:bookmarkEnd w:id="27"/>
-    <w:bookmarkStart w:id="33" w:name="data-availability"/>
+    <w:bookmarkStart w:id="32" w:name="data-availability"/>
     <w:p>
       <w:pPr>
         <w:pStyle w:val="Heading1"/>
@@ -234,26 +234,6 @@
       <w:r>
         <w:t xml:space="preserve">To ensure computational reproducibility, we provide synthetic (i.e., simulated) data files with the same characteristics as the raw data.</w:t>
       </w:r>
-      <w:r>
-        <w:t xml:space="preserve"> </w:t>
-      </w:r>
-      <w:r>
-        <w:t xml:space="preserve">The raw data supporting the findings of this study will be made available upon Stage 2 via</w:t>
-      </w:r>
-      <w:r>
-        <w:t xml:space="preserve"> </w:t>
-      </w:r>
-      <w:hyperlink r:id="rId29">
-        <w:r>
-          <w:rPr>
-            <w:rStyle w:val="Hyperlink"/>
-          </w:rPr>
-          <w:t xml:space="preserve">https://doi.org/10.15154/1528297</w:t>
-        </w:r>
-      </w:hyperlink>
-      <w:r>
-        <w:t xml:space="preserve">.</w:t>
-      </w:r>
     </w:p>
     <w:p>
       <w:pPr>
@@ -295,7 +275,7 @@
       <w:r>
         <w:t xml:space="preserve"> </w:t>
       </w:r>
-      <w:hyperlink r:id="rId30">
+      <w:hyperlink r:id="rId29">
         <w:r>
           <w:rPr>
             <w:rStyle w:val="Hyperlink"/>
@@ -315,7 +295,7 @@
       <w:r>
         <w:t xml:space="preserve"> </w:t>
       </w:r>
-      <w:hyperlink r:id="rId31">
+      <w:hyperlink r:id="rId30">
         <w:r>
           <w:rPr>
             <w:rStyle w:val="Hyperlink"/>
@@ -353,7 +333,7 @@
       <w:r>
         <w:t xml:space="preserve"> </w:t>
       </w:r>
-      <w:hyperlink r:id="rId32">
+      <w:hyperlink r:id="rId31">
         <w:r>
           <w:rPr>
             <w:rStyle w:val="Hyperlink"/>
@@ -365,8 +345,8 @@
         <w:t xml:space="preserve">).</w:t>
       </w:r>
     </w:p>
-    <w:bookmarkEnd w:id="33"/>
-    <w:bookmarkStart w:id="34" w:name="funding-statement"/>
+    <w:bookmarkEnd w:id="32"/>
+    <w:bookmarkStart w:id="33" w:name="funding-statement"/>
     <w:p>
       <w:pPr>
         <w:pStyle w:val="Heading1"/>
@@ -383,8 +363,8 @@
         <w:t xml:space="preserve">WEF’s contributions have been supported by the Dutch Research Council (V1.Vidi.195.130) and the James S. McDonnell Foundation (https://doi.org/10.37717/220020502). MLD was supported by the NICHD National Research Service Award (NRSA) Fellowship (1F32HD112065-01).</w:t>
       </w:r>
     </w:p>
-    <w:bookmarkEnd w:id="34"/>
-    <w:bookmarkStart w:id="35" w:name="disclosures"/>
+    <w:bookmarkEnd w:id="33"/>
+    <w:bookmarkStart w:id="34" w:name="disclosures"/>
     <w:p>
       <w:pPr>
         <w:pStyle w:val="Heading1"/>
@@ -401,8 +381,8 @@
         <w:t xml:space="preserve">We declare no conflicts of interest.</w:t>
       </w:r>
     </w:p>
-    <w:bookmarkEnd w:id="35"/>
-    <w:bookmarkStart w:id="36" w:name="ethics-approval-statement"/>
+    <w:bookmarkEnd w:id="34"/>
+    <w:bookmarkStart w:id="35" w:name="ethics-approval-statement"/>
     <w:p>
       <w:pPr>
         <w:pStyle w:val="Heading1"/>
@@ -424,8 +404,8 @@
         <w:br w:type="page"/>
       </w:r>
     </w:p>
-    <w:bookmarkEnd w:id="36"/>
-    <w:bookmarkStart w:id="37" w:name="research-highlights"/>
+    <w:bookmarkEnd w:id="35"/>
+    <w:bookmarkStart w:id="36" w:name="research-highlights"/>
     <w:p>
       <w:pPr>
         <w:pStyle w:val="Heading1"/>
@@ -483,8 +463,8 @@
         <w:br w:type="page"/>
       </w:r>
     </w:p>
-    <w:bookmarkEnd w:id="37"/>
-    <w:bookmarkStart w:id="42" w:name="abstract"/>
+    <w:bookmarkEnd w:id="36"/>
+    <w:bookmarkStart w:id="41" w:name="abstract"/>
     <w:p>
       <w:pPr>
         <w:pStyle w:val="Heading1"/>
@@ -590,7 +570,7 @@
         <w:br w:type="page"/>
       </w:r>
     </w:p>
-    <w:bookmarkStart w:id="38" w:name="X924c4688dd32678c116a3f53ab07f65e1a60ef2"/>
+    <w:bookmarkStart w:id="37" w:name="X924c4688dd32678c116a3f53ab07f65e1a60ef2"/>
     <w:p>
       <w:pPr>
         <w:pStyle w:val="Heading4"/>
@@ -701,8 +681,8 @@
         <w:t xml:space="preserve">Finally, we model shared (i.e., task-general) and unique (i.e., task-specific) factors that drive performance and investigate how they are associated with adversity.</w:t>
       </w:r>
     </w:p>
-    <w:bookmarkEnd w:id="38"/>
-    <w:bookmarkStart w:id="39" w:name="intro_sub1"/>
+    <w:bookmarkEnd w:id="37"/>
+    <w:bookmarkStart w:id="38" w:name="intro_sub1"/>
     <w:p>
       <w:pPr>
         <w:pStyle w:val="Heading2"/>
@@ -1181,8 +1161,8 @@
         <w:t xml:space="preserve">Thus, disentangling the drift rate, non-decision time, and boundary separation enhances our understanding of how adversity-exposure is associated with performance.</w:t>
       </w:r>
     </w:p>
-    <w:bookmarkEnd w:id="39"/>
-    <w:bookmarkStart w:id="40" w:name="intro_sub2"/>
+    <w:bookmarkEnd w:id="38"/>
+    <w:bookmarkStart w:id="39" w:name="intro_sub2"/>
     <w:p>
       <w:pPr>
         <w:pStyle w:val="Heading2"/>
@@ -1331,8 +1311,8 @@
         <w:t xml:space="preserve">Thus, it is subject to the same limitations outlined in the previous section.</w:t>
       </w:r>
     </w:p>
-    <w:bookmarkEnd w:id="40"/>
-    <w:bookmarkStart w:id="41" w:name="intro_current"/>
+    <w:bookmarkEnd w:id="39"/>
+    <w:bookmarkStart w:id="40" w:name="intro_current"/>
     <w:p>
       <w:pPr>
         <w:pStyle w:val="Heading2"/>
@@ -1768,8 +1748,8 @@
         <w:t xml:space="preserve">Thus, regardless of the specific pattern of outcomes, our analyses contribute to an accurate and refined understanding of how early-life adversity shapes cognitive abilities.</w:t>
       </w:r>
     </w:p>
+    <w:bookmarkEnd w:id="40"/>
     <w:bookmarkEnd w:id="41"/>
-    <w:bookmarkEnd w:id="42"/>
     <w:bookmarkStart w:id="55" w:name="methods"/>
     <w:p>
       <w:pPr>
@@ -1779,7 +1759,7 @@
         <w:t xml:space="preserve">Methods</w:t>
       </w:r>
     </w:p>
-    <w:bookmarkStart w:id="44" w:name="meth_sample"/>
+    <w:bookmarkStart w:id="43" w:name="meth_sample"/>
     <w:p>
       <w:pPr>
         <w:pStyle w:val="Heading2"/>
@@ -1795,7 +1775,7 @@
       <w:r>
         <w:t xml:space="preserve">The ABCD study (</w:t>
       </w:r>
-      <w:hyperlink r:id="rId43">
+      <w:hyperlink r:id="rId42">
         <w:r>
           <w:rPr>
             <w:rStyle w:val="Hyperlink"/>
@@ -1906,8 +1886,8 @@
         <w:t xml:space="preserve">cognitive tasks.</w:t>
       </w:r>
     </w:p>
-    <w:bookmarkEnd w:id="44"/>
-    <w:bookmarkStart w:id="47" w:name="meth_os"/>
+    <w:bookmarkEnd w:id="43"/>
+    <w:bookmarkStart w:id="46" w:name="meth_os"/>
     <w:p>
       <w:pPr>
         <w:pStyle w:val="Heading2"/>
@@ -1952,7 +1932,7 @@
       <w:r>
         <w:t xml:space="preserve"> </w:t>
       </w:r>
-      <w:hyperlink r:id="rId45">
+      <w:hyperlink r:id="rId44">
         <w:r>
           <w:rPr>
             <w:rStyle w:val="Hyperlink"/>
@@ -2005,7 +1985,7 @@
       <w:r>
         <w:t xml:space="preserve">These initial analyses were preregistered (</w:t>
       </w:r>
-      <w:hyperlink r:id="rId46">
+      <w:hyperlink r:id="rId45">
         <w:r>
           <w:rPr>
             <w:rStyle w:val="Hyperlink"/>
@@ -2054,8 +2034,8 @@
         <w:t xml:space="preserve">).</w:t>
       </w:r>
     </w:p>
-    <w:bookmarkEnd w:id="47"/>
-    <w:bookmarkStart w:id="48" w:name="meth_exclusions"/>
+    <w:bookmarkEnd w:id="46"/>
+    <w:bookmarkStart w:id="47" w:name="meth_exclusions"/>
     <w:p>
       <w:pPr>
         <w:pStyle w:val="Heading2"/>
@@ -2213,8 +2193,8 @@
         <w:t xml:space="preserve">The final sample consisted of 10,563 participants (See Table 1).</w:t>
       </w:r>
     </w:p>
-    <w:bookmarkEnd w:id="48"/>
-    <w:bookmarkStart w:id="51" w:name="meth_measures"/>
+    <w:bookmarkEnd w:id="47"/>
+    <w:bookmarkStart w:id="50" w:name="meth_measures"/>
     <w:p>
       <w:pPr>
         <w:pStyle w:val="Heading2"/>
@@ -2223,7 +2203,7 @@
         <w:t xml:space="preserve">Measures</w:t>
       </w:r>
     </w:p>
-    <w:bookmarkStart w:id="49" w:name="meth_cogtasks"/>
+    <w:bookmarkStart w:id="48" w:name="meth_cogtasks"/>
     <w:p>
       <w:pPr>
         <w:pStyle w:val="Heading3"/>
@@ -2759,8 +2739,8 @@
         <w:t xml:space="preserve">The standard outcome measure is an efficiency measure, calculated as the percentage correct divided by the average RT.</w:t>
       </w:r>
     </w:p>
-    <w:bookmarkEnd w:id="49"/>
-    <w:bookmarkStart w:id="50" w:name="meth_adversity"/>
+    <w:bookmarkEnd w:id="48"/>
+    <w:bookmarkStart w:id="49" w:name="meth_adversity"/>
     <w:p>
       <w:pPr>
         <w:pStyle w:val="Heading3"/>
@@ -3051,15 +3031,15 @@
         <w:t xml:space="preserve">We used youth age (in months) as a continuous variable and centered on the mean.</w:t>
       </w:r>
     </w:p>
+    <w:bookmarkEnd w:id="49"/>
     <w:bookmarkEnd w:id="50"/>
-    <w:bookmarkEnd w:id="51"/>
     <w:bookmarkStart w:id="54" w:name="meth_analyses"/>
     <w:p>
       <w:pPr>
         <w:pStyle w:val="Heading2"/>
       </w:pPr>
       <w:r>
-        <w:t xml:space="preserve">Proposed Analysis Pipeline</w:t>
+        <w:t xml:space="preserve">Analysis Pipeline</w:t>
       </w:r>
     </w:p>
     <w:bookmarkStart w:id="53" w:name="meth_proposed"/>
@@ -3068,13 +3048,30 @@
         <w:pStyle w:val="Heading3"/>
       </w:pPr>
       <w:r>
-        <w:t xml:space="preserve">Planned main analyses</w:t>
+        <w:t xml:space="preserve">Primary analyses</w:t>
       </w:r>
     </w:p>
     <w:p>
       <w:pPr>
         <w:pStyle w:val="FirstParagraph"/>
       </w:pPr>
+      <w:r>
+        <w:t xml:space="preserve">The approved Stage 1 Protocol for this manuscript can be found on the Open Science Framework (</w:t>
+      </w:r>
+      <w:hyperlink r:id="rId51">
+        <w:r>
+          <w:rPr>
+            <w:rStyle w:val="Hyperlink"/>
+          </w:rPr>
+          <w:t xml:space="preserve">https://osf.io/4n8qr</w:t>
+        </w:r>
+      </w:hyperlink>
+      <w:r>
+        <w:t xml:space="preserve">).</w:t>
+      </w:r>
+      <w:r>
+        <w:t xml:space="preserve"> </w:t>
+      </w:r>
       <w:r>
         <w:t xml:space="preserve">Before conducting analyses, we split the full sample up in a training set (</w:t>
       </w:r>
@@ -3694,7 +3691,7 @@
         <w:pStyle w:val="BodyText"/>
       </w:pPr>
       <w:r>
-        <w:t xml:space="preserve">Table 1 shows bivariate correlations between DDM parameters and adversity measures.</w:t>
+        <w:t xml:space="preserve">Table 2 shows bivariate correlations between DDM parameters and adversity measures.</w:t>
       </w:r>
       <w:r>
         <w:t xml:space="preserve"> </w:t>
@@ -26987,7 +26984,7 @@
             <w:r>
               <w:drawing>
                 <wp:inline>
-                  <wp:extent cx="5486400" cy="6144768"/>
+                  <wp:extent cx="5486400" cy="5908430"/>
                   <wp:effectExtent b="0" l="0" r="0" t="0"/>
                   <wp:docPr descr="" title="" id="212" name="Picture"/>
                   <a:graphic>
@@ -27008,7 +27005,7 @@
                         <pic:spPr bwMode="auto">
                           <a:xfrm>
                             <a:off x="0" y="0"/>
-                            <a:ext cx="5486400" cy="6144768"/>
+                            <a:ext cx="5486400" cy="5908430"/>
                           </a:xfrm>
                           <a:prstGeom prst="rect">
                             <a:avLst/>
@@ -27132,7 +27129,7 @@
             <w:r>
               <w:drawing>
                 <wp:inline>
-                  <wp:extent cx="5486400" cy="3511296"/>
+                  <wp:extent cx="5486400" cy="3227294"/>
                   <wp:effectExtent b="0" l="0" r="0" t="0"/>
                   <wp:docPr descr="" title="" id="215" name="Picture"/>
                   <a:graphic>
@@ -27153,7 +27150,7 @@
                         <pic:spPr bwMode="auto">
                           <a:xfrm>
                             <a:off x="0" y="0"/>
-                            <a:ext cx="5486400" cy="3511296"/>
+                            <a:ext cx="5486400" cy="3227294"/>
                           </a:xfrm>
                           <a:prstGeom prst="rect">
                             <a:avLst/>

</xml_diff>

<commit_message>
Stage 2 accepted manuscript at Developmental Science
</commit_message>
<xml_diff>
--- a/registered_report/registered_report.docx
+++ b/registered_report/registered_report.docx
@@ -216,7 +216,7 @@
           <w:rPr>
             <w:rStyle w:val="Hyperlink"/>
           </w:rPr>
-          <w:t xml:space="preserve">(https://anonymous.4open.science/r/anon-255D/README.md)</w:t>
+          <w:t xml:space="preserve">(https://stefanvermeent.github.io/abcd_ddm/)</w:t>
         </w:r>
       </w:hyperlink>
       <w:r>
@@ -422,7 +422,7 @@
         </w:numPr>
       </w:pPr>
       <w:r>
-        <w:t xml:space="preserve">To understand how childhood adversity shapes cognitive abilities, the field needs analytical approaches that can integrate patterns of lowered and enhanced performance.</w:t>
+        <w:t xml:space="preserve">To understand how childhood adversity shapes cognitive abilities, the field needs analytical approaches that can jointly document and explain patterns of lowered and enhanced performance.</w:t>
       </w:r>
     </w:p>
     <w:p>
@@ -1262,7 +1262,7 @@
         <w:t xml:space="preserve"> </w:t>
       </w:r>
       <w:r>
-        <w:t xml:space="preserve">Bignardi et al. (n.d.)</w:t>
+        <w:t xml:space="preserve">Bignardi et al. (2023)</w:t>
       </w:r>
       <w:r>
         <w:t xml:space="preserve"> </w:t>
@@ -1519,7 +1519,7 @@
         <w:t xml:space="preserve"> </w:t>
       </w:r>
       <w:r>
-        <w:t xml:space="preserve">(based on RTs and accuracy; Assari, 2020; Bignardi et al., n.d.)</w:t>
+        <w:t xml:space="preserve">(based on RTs and accuracy; Assari, 2020; Bignardi et al., 2023)</w:t>
       </w:r>
       <w:r>
         <w:t xml:space="preserve">.</w:t>
@@ -1675,7 +1675,7 @@
         <w:t xml:space="preserve"> </w:t>
       </w:r>
       <w:r>
-        <w:t xml:space="preserve">(Bignardi et al., n.d.)</w:t>
+        <w:t xml:space="preserve">(Bignardi et al., 2023)</w:t>
       </w:r>
       <w:r>
         <w:t xml:space="preserve">—perhaps through its broad effects on brain regions that are involved across several cognitive abilities</w:t>
@@ -1911,7 +1911,7 @@
           <w:rPr>
             <w:rStyle w:val="Hyperlink"/>
           </w:rPr>
-          <w:t xml:space="preserve">(https://anonymous.4open.science/r/anon-255D/README.md)</w:t>
+          <w:t xml:space="preserve">(https://stefanvermeent.github.io/abcd_ddm/)</w:t>
         </w:r>
       </w:hyperlink>
       <w:r>
@@ -1990,7 +1990,7 @@
           <w:rPr>
             <w:rStyle w:val="Hyperlink"/>
           </w:rPr>
-          <w:t xml:space="preserve">https://anonymous.4open.science/r/anon-255D/preregistrations/2022-09-20_preregistration_DDM.md</w:t>
+          <w:t xml:space="preserve">https://stefanvermeent.github.io/abcd_ddm/preregistrations/README.html</w:t>
         </w:r>
       </w:hyperlink>
       <w:r>
@@ -2027,7 +2027,7 @@
           <w:rPr>
             <w:rStyle w:val="Hyperlink"/>
           </w:rPr>
-          <w:t xml:space="preserve">https://anonymous.4open.science/r/anon-255D/README.md</w:t>
+          <w:t xml:space="preserve">https://stefanvermeent.github.io/abcd_ddm/</w:t>
         </w:r>
       </w:hyperlink>
       <w:r>
@@ -3185,7 +3185,7 @@
           <w:rPr>
             <w:rStyle w:val="Hyperlink"/>
           </w:rPr>
-          <w:t xml:space="preserve">https://anonymous.4open.science/r/anon-255D/scripts/</w:t>
+          <w:t xml:space="preserve">https://stefanvermeent.github.io/abcd_ddm/scripts/README.html</w:t>
         </w:r>
       </w:hyperlink>
       <w:r>
@@ -3659,31 +3659,31 @@
         <w:pStyle w:val="BodyText"/>
       </w:pPr>
       <w:r>
-        <w:t xml:space="preserve">Our model fit procedure deviated from the preregistered plan by simulating 100 trials for each participant instead of the same number of trials as the participants.</w:t>
-      </w:r>
-      <w:r>
-        <w:t xml:space="preserve"> </w:t>
-      </w:r>
-      <w:r>
-        <w:t xml:space="preserve">As the number of trials for each task was low, simulating the same number of trials led to a very low number of data points at each RT quantile, making the estimation of RT quantiles rather unreliable.</w:t>
-      </w:r>
-      <w:r>
-        <w:t xml:space="preserve"> </w:t>
-      </w:r>
-      <w:r>
-        <w:t xml:space="preserve">Even if we increased the number of simulated trials, the real data still only had a low number of data points at each quantile.</w:t>
-      </w:r>
-      <w:r>
-        <w:t xml:space="preserve"> </w:t>
-      </w:r>
-      <w:r>
-        <w:t xml:space="preserve">The fact that correlations for both RTs and accuracy were high across all tasks (all ≥ .80, with many &gt;.90) increased our confidence that the estimated diffusion model parameters provided a good account of the observed data.</w:t>
-      </w:r>
-      <w:r>
-        <w:t xml:space="preserve"> </w:t>
-      </w:r>
-      <w:r>
-        <w:t xml:space="preserve">The supplemental materials present model fit results for both the preregistered approach and the updated approach.</w:t>
+        <w:t xml:space="preserve">The preregistered simulation-based model fit analysis yielded four (out of 16) correlations between observed and simulated RTs/accuracy that fell below the .80 cut-off: accuracies for Inhibition (.79), Attention Shifting (.73), Processing Speed (.65), and the 75th percentile of RTs for Mental Rotation (.76).</w:t>
+      </w:r>
+      <w:r>
+        <w:t xml:space="preserve"> </w:t>
+      </w:r>
+      <w:r>
+        <w:t xml:space="preserve">However, further analyses showed that all correlations were &gt; .80 when we simulated 100 trials for each task, instead of the same number of trials as the real data.</w:t>
+      </w:r>
+      <w:r>
+        <w:t xml:space="preserve"> </w:t>
+      </w:r>
+      <w:r>
+        <w:t xml:space="preserve">This suggested that the low correlations did not indicate bad parameter recovery, but rather a limitation in the preregistered procedure.</w:t>
+      </w:r>
+      <w:r>
+        <w:t xml:space="preserve"> </w:t>
+      </w:r>
+      <w:r>
+        <w:t xml:space="preserve">Therefore, we decided against further changes to the models or the removal of data points.</w:t>
+      </w:r>
+      <w:r>
+        <w:t xml:space="preserve"> </w:t>
+      </w:r>
+      <w:r>
+        <w:t xml:space="preserve">We provide more details about the model fit procedure, as well as the nature and reason of the deviation, in the supplemental materials (as well as the model fit results for the preregistered and updated approach).</w:t>
       </w:r>
     </w:p>
     <w:p>
@@ -4292,13 +4292,13 @@
         <w:pStyle w:val="BodyText"/>
       </w:pPr>
       <w:r>
-        <w:t xml:space="preserve">The finding that most task-specific abilities were unaffected by either type of adversity was striking in light of the existing literature.</w:t>
-      </w:r>
-      <w:r>
-        <w:t xml:space="preserve"> </w:t>
-      </w:r>
-      <w:r>
-        <w:t xml:space="preserve">It suggests that the cognitive abilities of youth with more adversity exposure were comparable with those of their counterparts from low-adversity contexts.</w:t>
+        <w:t xml:space="preserve">The finding that most task-specific abilities—after accounting for task-general processing speed—were not affected by either type of adversity was striking in light of the existing literature.</w:t>
+      </w:r>
+      <w:r>
+        <w:t xml:space="preserve"> </w:t>
+      </w:r>
+      <w:r>
+        <w:t xml:space="preserve">It suggests that specific executive functions (i.e., inhibition, attention shifting, mental rotation) of youth with more adversity exposure were comparable with those of youth from low-adversity contexts.</w:t>
       </w:r>
       <w:r>
         <w:t xml:space="preserve"> </w:t>
@@ -4340,7 +4340,7 @@
         <w:t xml:space="preserve"> </w:t>
       </w:r>
       <w:r>
-        <w:t xml:space="preserve">(Assari, 2020; Bignardi et al., n.d.)</w:t>
+        <w:t xml:space="preserve">(Assari, 2020; Bignardi et al., 2023)</w:t>
       </w:r>
       <w:r>
         <w:t xml:space="preserve">.</w:t>
@@ -4440,7 +4440,7 @@
         <w:t xml:space="preserve"> </w:t>
       </w:r>
       <w:r>
-        <w:t xml:space="preserve">Bignardi et al. (n.d.)</w:t>
+        <w:t xml:space="preserve">Bignardi et al. (2023)</w:t>
       </w:r>
       <w:r>
         <w:t xml:space="preserve"> </w:t>
@@ -4476,19 +4476,19 @@
         <w:t xml:space="preserve"> </w:t>
       </w:r>
       <w:r>
-        <w:t xml:space="preserve">investigated associations between SES and unpredictability with performance on subtasks of the Woodcock-Johnson achievement task battery, comparing subtask performance to overall performance.</w:t>
-      </w:r>
-      <w:r>
-        <w:t xml:space="preserve"> </w:t>
-      </w:r>
-      <w:r>
-        <w:t xml:space="preserve">Lower SES was associated with lower overall performance, which seemed strongly driven by vocabulary tasks.</w:t>
-      </w:r>
-      <w:r>
-        <w:t xml:space="preserve"> </w:t>
-      </w:r>
-      <w:r>
-        <w:t xml:space="preserve">However, most subtasks showed intact performance relative to overall performance, with auditory tasks even showing relative enhancements.</w:t>
+        <w:t xml:space="preserve">examined associations between SES and unpredictability with performance on an achievement task battery, comparing specific subtasks to overall performance across tasks.</w:t>
+      </w:r>
+      <w:r>
+        <w:t xml:space="preserve"> </w:t>
+      </w:r>
+      <w:r>
+        <w:t xml:space="preserve">Similar to our findings, lower SES was associated with lower overall performance, but with intact (or even enhanced) performance on most specific subtasks, relative to the overall effect.</w:t>
+      </w:r>
+      <w:r>
+        <w:t xml:space="preserve"> </w:t>
+      </w:r>
+      <w:r>
+        <w:t xml:space="preserve">However, these studies did not separate cognitive abilities from other processes such as response caution.</w:t>
       </w:r>
     </w:p>
     <w:p>
@@ -4496,75 +4496,91 @@
         <w:pStyle w:val="BodyText"/>
       </w:pPr>
       <w:r>
-        <w:t xml:space="preserve">Household threat (and to a lesser extent material deprivation) was also associated with more general response caution.</w:t>
-      </w:r>
-      <w:r>
-        <w:t xml:space="preserve"> </w:t>
-      </w:r>
-      <w:r>
-        <w:t xml:space="preserve">This is an important finding, as more response caution leads to longer response times.</w:t>
-      </w:r>
-      <w:r>
-        <w:t xml:space="preserve"> </w:t>
-      </w:r>
-      <w:r>
-        <w:t xml:space="preserve">Traditional assessments focusing only on response times could misinterpret higher response caution as an impaired ability.</w:t>
-      </w:r>
-      <w:r>
-        <w:t xml:space="preserve"> </w:t>
-      </w:r>
-      <w:r>
-        <w:t xml:space="preserve">In contrast, task-specific response caution was</w:t>
-      </w:r>
-      <w:r>
-        <w:t xml:space="preserve"> </w:t>
-      </w:r>
-      <w:r>
-        <w:rPr>
-          <w:iCs/>
-          <w:i/>
-        </w:rPr>
-        <w:t xml:space="preserve">lower</w:t>
-      </w:r>
-      <w:r>
-        <w:t xml:space="preserve"> </w:t>
-      </w:r>
-      <w:r>
-        <w:t xml:space="preserve">for the Attention Shifting and Inhibition Task, although the latter was found to be practically equivalent.</w:t>
-      </w:r>
-      <w:r>
-        <w:t xml:space="preserve"> </w:t>
-      </w:r>
-      <w:r>
-        <w:t xml:space="preserve">This suggests that youth with more exposure to household threat are generally more cautious when processing relatively simple information, but became comparatively</w:t>
-      </w:r>
-      <w:r>
-        <w:t xml:space="preserve"> </w:t>
-      </w:r>
-      <w:r>
-        <w:rPr>
-          <w:iCs/>
-          <w:i/>
-        </w:rPr>
-        <w:t xml:space="preserve">less</w:t>
-      </w:r>
-      <w:r>
-        <w:t xml:space="preserve"> </w:t>
-      </w:r>
-      <w:r>
-        <w:t xml:space="preserve">cautious when processing conflicting information (i.e., distracting information on the Inhibition Task and changing task-demands on the Attention Shifting Task).</w:t>
-      </w:r>
-      <w:r>
-        <w:t xml:space="preserve"> </w:t>
-      </w:r>
-      <w:r>
-        <w:t xml:space="preserve">The task-general increase in response caution was not predicted, and we do not have a clear explanation for it based on previous literature.</w:t>
-      </w:r>
-      <w:r>
-        <w:t xml:space="preserve"> </w:t>
-      </w:r>
-      <w:r>
-        <w:t xml:space="preserve">We might speculate that the task-specific effects is a reasonable responses for youth growing up in threatening environments, as a less stringent threshold for responding to salient environmental information can facilitate rapidly detecting and responding to potential threats</w:t>
+        <w:t xml:space="preserve">Household threat (and to a lesser extent material deprivation) was also associated with more task-general response caution.</w:t>
+      </w:r>
+      <w:r>
+        <w:t xml:space="preserve"> </w:t>
+      </w:r>
+      <w:r>
+        <w:t xml:space="preserve">Traditional assessments could misinterpret this as impaired ability, as it slows down responses.</w:t>
+      </w:r>
+      <w:r>
+        <w:t xml:space="preserve"> </w:t>
+      </w:r>
+      <w:r>
+        <w:t xml:space="preserve">In contrast, task-specific response caution was lower for the Attention Shifting and Inhibition Task (although the latter was practically equivalent).</w:t>
+      </w:r>
+      <w:r>
+        <w:t xml:space="preserve"> </w:t>
+      </w:r>
+      <w:r>
+        <w:t xml:space="preserve">Thus, youth with more exposure to household threat are generally more cautious, but become less cautious specifically when processing conflicting information (i.e., distractions on the Inhibition Task and changing task-demands on the Attention Shifting Task).</w:t>
+      </w:r>
+      <w:r>
+        <w:t xml:space="preserve"> </w:t>
+      </w:r>
+      <w:r>
+        <w:t xml:space="preserve">What might explain these differences?</w:t>
+      </w:r>
+      <w:r>
+        <w:t xml:space="preserve"> </w:t>
+      </w:r>
+      <w:r>
+        <w:t xml:space="preserve">In comparing deficit and adaptation frameworks, we focused mainly on cognitive abilities with a clear performance benchmark (e.g., higher drift rates reflecting better performance).</w:t>
+      </w:r>
+      <w:r>
+        <w:t xml:space="preserve"> </w:t>
+      </w:r>
+      <w:r>
+        <w:t xml:space="preserve">Differences in response caution reflect strategies, not abilities</w:t>
+      </w:r>
+      <w:r>
+        <w:t xml:space="preserve"> </w:t>
+      </w:r>
+      <w:r>
+        <w:t xml:space="preserve">(Frankenhuis et al., 2020)</w:t>
+      </w:r>
+      <w:r>
+        <w:t xml:space="preserve">.</w:t>
+      </w:r>
+      <w:r>
+        <w:t xml:space="preserve"> </w:t>
+      </w:r>
+      <w:r>
+        <w:t xml:space="preserve">However, we speculate that these findings could reflect contextually appropriate adaptive responses to threatening conditions.</w:t>
+      </w:r>
+      <w:r>
+        <w:t xml:space="preserve"> </w:t>
+      </w:r>
+      <w:r>
+        <w:t xml:space="preserve">Evidence across multiple species suggests that a high probability of threat tends to increase general response caution (prioritizing accuracy over speed), to avoid costly mistakes</w:t>
+      </w:r>
+      <w:r>
+        <w:t xml:space="preserve"> </w:t>
+      </w:r>
+      <w:r>
+        <w:t xml:space="preserve">(Chittka et al., 2009)</w:t>
+      </w:r>
+      <w:r>
+        <w:t xml:space="preserve">.</w:t>
+      </w:r>
+      <w:r>
+        <w:t xml:space="preserve"> </w:t>
+      </w:r>
+      <w:r>
+        <w:t xml:space="preserve">However, under acute threat, prioritizing speed over accuracy might be better (e.g., fleeing even though there was no threat).</w:t>
+      </w:r>
+      <w:r>
+        <w:t xml:space="preserve"> </w:t>
+      </w:r>
+      <w:r>
+        <w:t xml:space="preserve">Although the Inhibition and Attention Shifting Task did not signal threat, they did evoke competing demands and conflicting information.</w:t>
+      </w:r>
+      <w:r>
+        <w:t xml:space="preserve"> </w:t>
+      </w:r>
+      <w:r>
+        <w:t xml:space="preserve">In real-life settings, such environmental cues could signal a threat, in which case prioritizing speed over accuracy would facilitate rapid detection and responding</w:t>
       </w:r>
       <w:r>
         <w:t xml:space="preserve"> </w:t>
@@ -4579,40 +4595,7 @@
         <w:t xml:space="preserve"> </w:t>
       </w:r>
       <w:r>
-        <w:t xml:space="preserve">Relatedly,</w:t>
-      </w:r>
-      <w:r>
-        <w:t xml:space="preserve"> </w:t>
-      </w:r>
-      <w:r>
-        <w:t xml:space="preserve">Bignardi et al. (n.d.)</w:t>
-      </w:r>
-      <w:r>
-        <w:t xml:space="preserve"> </w:t>
-      </w:r>
-      <w:r>
-        <w:t xml:space="preserve">found that raw Flanker and Attention Shifting performance—after accounting for general processes—was negatively associated with SES in the ABCD sample (i.e., youth from lower SES performing relatively better).</w:t>
-      </w:r>
-      <w:r>
-        <w:t xml:space="preserve"> </w:t>
-      </w:r>
-      <w:r>
-        <w:t xml:space="preserve">Our findings suggest that these patterns likely reflect lowered response caution, and that they may be primarily driven by threat, as our models assess the effect of threat above and beyond effects of SES.</w:t>
-      </w:r>
-      <w:r>
-        <w:t xml:space="preserve"> </w:t>
-      </w:r>
-      <w:r>
-        <w:t xml:space="preserve">This highlights the importance of separating distal (e.g., SES) and proximal (e.g., threat) factors that might drive performance differences</w:t>
-      </w:r>
-      <w:r>
-        <w:t xml:space="preserve"> </w:t>
-      </w:r>
-      <w:r>
-        <w:t xml:space="preserve">(Amso &amp; Lynn, 2017; DeJoseph et al., 2022)</w:t>
-      </w:r>
-      <w:r>
-        <w:t xml:space="preserve">.</w:t>
+        <w:t xml:space="preserve">However, as neither pattern was preregistered, we should calibrate our interpretations accordingly.</w:t>
       </w:r>
     </w:p>
     <w:bookmarkEnd w:id="62"/>
@@ -4757,7 +4740,7 @@
         <w:t xml:space="preserve"> </w:t>
       </w:r>
       <w:r>
-        <w:t xml:space="preserve">If so,does such anxiety interfere more with their performance on some tasks than others?</w:t>
+        <w:t xml:space="preserve">If so, does such anxiety interfere more with their performance on some tasks than others?</w:t>
       </w:r>
       <w:r>
         <w:t xml:space="preserve"> </w:t>
@@ -5049,108 +5032,7 @@
       </w:r>
     </w:p>
     <w:bookmarkStart w:id="198" w:name="refs"/>
-    <w:bookmarkStart w:id="68" w:name="ref-amso_2017"/>
-    <w:p>
-      <w:pPr>
-        <w:pStyle w:val="Bibliography"/>
-      </w:pPr>
-      <w:r>
-        <w:t xml:space="preserve">Amso, D., &amp; Lynn, A. (2017). Distinctive</w:t>
-      </w:r>
-      <w:r>
-        <w:t xml:space="preserve"> </w:t>
-      </w:r>
-      <w:r>
-        <w:t xml:space="preserve">Mechanisms</w:t>
-      </w:r>
-      <w:r>
-        <w:t xml:space="preserve"> </w:t>
-      </w:r>
-      <w:r>
-        <w:t xml:space="preserve">of</w:t>
-      </w:r>
-      <w:r>
-        <w:t xml:space="preserve"> </w:t>
-      </w:r>
-      <w:r>
-        <w:t xml:space="preserve">Adversity</w:t>
-      </w:r>
-      <w:r>
-        <w:t xml:space="preserve"> </w:t>
-      </w:r>
-      <w:r>
-        <w:t xml:space="preserve">and</w:t>
-      </w:r>
-      <w:r>
-        <w:t xml:space="preserve"> </w:t>
-      </w:r>
-      <w:r>
-        <w:t xml:space="preserve">Socioeconomic</w:t>
-      </w:r>
-      <w:r>
-        <w:t xml:space="preserve"> </w:t>
-      </w:r>
-      <w:r>
-        <w:t xml:space="preserve">Inequality</w:t>
-      </w:r>
-      <w:r>
-        <w:t xml:space="preserve"> </w:t>
-      </w:r>
-      <w:r>
-        <w:t xml:space="preserve">in child development:</w:t>
-      </w:r>
-      <w:r>
-        <w:t xml:space="preserve"> </w:t>
-      </w:r>
-      <w:r>
-        <w:t xml:space="preserve">A</w:t>
-      </w:r>
-      <w:r>
-        <w:t xml:space="preserve"> </w:t>
-      </w:r>
-      <w:r>
-        <w:t xml:space="preserve">review and recommendations for evidence-based policy.</w:t>
-      </w:r>
-      <w:r>
-        <w:t xml:space="preserve"> </w:t>
-      </w:r>
-      <w:r>
-        <w:rPr>
-          <w:iCs/>
-          <w:i/>
-        </w:rPr>
-        <w:t xml:space="preserve">Policy Insights from the Behavioral and Brain Sciences</w:t>
-      </w:r>
-      <w:r>
-        <w:t xml:space="preserve">,</w:t>
-      </w:r>
-      <w:r>
-        <w:t xml:space="preserve"> </w:t>
-      </w:r>
-      <w:r>
-        <w:rPr>
-          <w:iCs/>
-          <w:i/>
-        </w:rPr>
-        <w:t xml:space="preserve">4</w:t>
-      </w:r>
-      <w:r>
-        <w:t xml:space="preserve">(2), 139–146.</w:t>
-      </w:r>
-      <w:r>
-        <w:t xml:space="preserve"> </w:t>
-      </w:r>
-      <w:hyperlink r:id="rId67">
-        <w:r>
-          <w:rPr>
-            <w:rStyle w:val="Hyperlink"/>
-          </w:rPr>
-          <w:t xml:space="preserve">https://doi.org/10.1177/2372732217721933</w:t>
-        </w:r>
-      </w:hyperlink>
-    </w:p>
-    <w:bookmarkEnd w:id="68"/>
-    <w:bookmarkStart w:id="70" w:name="ref-assari_2020"/>
+    <w:bookmarkStart w:id="68" w:name="ref-assari_2020"/>
     <w:p>
       <w:pPr>
         <w:pStyle w:val="Bibliography"/>
@@ -5211,7 +5093,7 @@
       <w:r>
         <w:t xml:space="preserve"> </w:t>
       </w:r>
-      <w:hyperlink r:id="rId69">
+      <w:hyperlink r:id="rId67">
         <w:r>
           <w:rPr>
             <w:rStyle w:val="Hyperlink"/>
@@ -5220,8 +5102,8 @@
         </w:r>
       </w:hyperlink>
     </w:p>
-    <w:bookmarkEnd w:id="70"/>
-    <w:bookmarkStart w:id="72" w:name="ref-bauer_2017"/>
+    <w:bookmarkEnd w:id="68"/>
+    <w:bookmarkStart w:id="70" w:name="ref-bauer_2017"/>
     <w:p>
       <w:pPr>
         <w:pStyle w:val="Bibliography"/>
@@ -5258,7 +5140,7 @@
       <w:r>
         <w:t xml:space="preserve"> </w:t>
       </w:r>
-      <w:hyperlink r:id="rId71">
+      <w:hyperlink r:id="rId69">
         <w:r>
           <w:rPr>
             <w:rStyle w:val="Hyperlink"/>
@@ -5267,8 +5149,8 @@
         </w:r>
       </w:hyperlink>
     </w:p>
-    <w:bookmarkEnd w:id="72"/>
-    <w:bookmarkStart w:id="74" w:name="ref-benjamini_1995"/>
+    <w:bookmarkEnd w:id="70"/>
+    <w:bookmarkStart w:id="72" w:name="ref-benjamini_1995"/>
     <w:p>
       <w:pPr>
         <w:pStyle w:val="Bibliography"/>
@@ -5317,7 +5199,7 @@
       <w:r>
         <w:t xml:space="preserve"> </w:t>
       </w:r>
-      <w:hyperlink r:id="rId73">
+      <w:hyperlink r:id="rId71">
         <w:r>
           <w:rPr>
             <w:rStyle w:val="Hyperlink"/>
@@ -5326,14 +5208,14 @@
         </w:r>
       </w:hyperlink>
     </w:p>
-    <w:bookmarkEnd w:id="74"/>
-    <w:bookmarkStart w:id="76" w:name="ref-bignardi_2023"/>
+    <w:bookmarkEnd w:id="72"/>
+    <w:bookmarkStart w:id="74" w:name="ref-bignardi_2023"/>
     <w:p>
       <w:pPr>
         <w:pStyle w:val="Bibliography"/>
       </w:pPr>
       <w:r>
-        <w:t xml:space="preserve">Bignardi, G., Mareva, S., &amp; Astle, D. E. (n.d.). Parental socioeconomic status weakly predicts specific cognitive and academic skills beyond general cognitive ability.</w:t>
+        <w:t xml:space="preserve">Bignardi, G., Mareva, S., &amp; Astle, D. E. (2023). Parental socioeconomic status weakly predicts specific cognitive and academic skills beyond general cognitive ability.</w:t>
       </w:r>
       <w:r>
         <w:t xml:space="preserve"> </w:t>
@@ -5346,25 +5228,12 @@
         <w:t xml:space="preserve">Developmental Science</w:t>
       </w:r>
       <w:r>
-        <w:t xml:space="preserve">,</w:t>
-      </w:r>
-      <w:r>
-        <w:t xml:space="preserve"> </w:t>
-      </w:r>
-      <w:r>
-        <w:rPr>
-          <w:iCs/>
-          <w:i/>
-        </w:rPr>
-        <w:t xml:space="preserve">n/a</w:t>
-      </w:r>
-      <w:r>
-        <w:t xml:space="preserve">(n/a), e13451.</w:t>
-      </w:r>
-      <w:r>
-        <w:t xml:space="preserve"> </w:t>
-      </w:r>
-      <w:hyperlink r:id="rId75">
+        <w:t xml:space="preserve">, e13451.</w:t>
+      </w:r>
+      <w:r>
+        <w:t xml:space="preserve"> </w:t>
+      </w:r>
+      <w:hyperlink r:id="rId73">
         <w:r>
           <w:rPr>
             <w:rStyle w:val="Hyperlink"/>
@@ -5373,8 +5242,8 @@
         </w:r>
       </w:hyperlink>
     </w:p>
-    <w:bookmarkEnd w:id="76"/>
-    <w:bookmarkStart w:id="78" w:name="ref-blakemore_2006"/>
+    <w:bookmarkEnd w:id="74"/>
+    <w:bookmarkStart w:id="76" w:name="ref-blakemore_2006"/>
     <w:p>
       <w:pPr>
         <w:pStyle w:val="Bibliography"/>
@@ -5411,7 +5280,7 @@
       <w:r>
         <w:t xml:space="preserve"> </w:t>
       </w:r>
-      <w:hyperlink r:id="rId77">
+      <w:hyperlink r:id="rId75">
         <w:r>
           <w:rPr>
             <w:rStyle w:val="Hyperlink"/>
@@ -5420,8 +5289,8 @@
         </w:r>
       </w:hyperlink>
     </w:p>
-    <w:bookmarkEnd w:id="78"/>
-    <w:bookmarkStart w:id="80" w:name="ref-carlozzi_2015"/>
+    <w:bookmarkEnd w:id="76"/>
+    <w:bookmarkStart w:id="78" w:name="ref-carlozzi_2015"/>
     <w:p>
       <w:pPr>
         <w:pStyle w:val="Bibliography"/>
@@ -5515,12 +5384,59 @@
       <w:r>
         <w:t xml:space="preserve"> </w:t>
       </w:r>
+      <w:hyperlink r:id="rId77">
+        <w:r>
+          <w:rPr>
+            <w:rStyle w:val="Hyperlink"/>
+          </w:rPr>
+          <w:t xml:space="preserve">https://doi.org/10.1093/arclin/acv031</w:t>
+        </w:r>
+      </w:hyperlink>
+    </w:p>
+    <w:bookmarkEnd w:id="78"/>
+    <w:bookmarkStart w:id="80" w:name="ref-chittka_2009"/>
+    <w:p>
+      <w:pPr>
+        <w:pStyle w:val="Bibliography"/>
+      </w:pPr>
+      <w:r>
+        <w:t xml:space="preserve">Chittka, L., Skorupski, P., &amp; Raine, N. E. (2009). Speed–accuracy tradeoffs in animal decision making.</w:t>
+      </w:r>
+      <w:r>
+        <w:t xml:space="preserve"> </w:t>
+      </w:r>
+      <w:r>
+        <w:rPr>
+          <w:iCs/>
+          <w:i/>
+        </w:rPr>
+        <w:t xml:space="preserve">Trends in Ecology &amp; Evolution</w:t>
+      </w:r>
+      <w:r>
+        <w:t xml:space="preserve">,</w:t>
+      </w:r>
+      <w:r>
+        <w:t xml:space="preserve"> </w:t>
+      </w:r>
+      <w:r>
+        <w:rPr>
+          <w:iCs/>
+          <w:i/>
+        </w:rPr>
+        <w:t xml:space="preserve">24</w:t>
+      </w:r>
+      <w:r>
+        <w:t xml:space="preserve">(7), 400–407.</w:t>
+      </w:r>
+      <w:r>
+        <w:t xml:space="preserve"> </w:t>
+      </w:r>
       <w:hyperlink r:id="rId79">
         <w:r>
           <w:rPr>
             <w:rStyle w:val="Hyperlink"/>
           </w:rPr>
-          <w:t xml:space="preserve">https://doi.org/10.1093/arclin/acv031</w:t>
+          <w:t xml:space="preserve">https://doi.org/10.1016/j.tree.2009.02.010</w:t>
         </w:r>
       </w:hyperlink>
     </w:p>
@@ -5915,7 +5831,7 @@
         <w:pStyle w:val="Bibliography"/>
       </w:pPr>
       <w:r>
-        <w:t xml:space="preserve">Ellis, B., Abrams, L., Masten, A., Sternberg, R., Tottenham, N., &amp; Frankenhuis, W. (2022). Hidden talents in harsh environments.</w:t>
+        <w:t xml:space="preserve">Ellis, B. J., Abrams, L., Masten, A., Sternberg, R., Tottenham, N., &amp; Frankenhuis, W. (2022). Hidden talents in harsh environments.</w:t>
       </w:r>
       <w:r>
         <w:t xml:space="preserve"> </w:t>
@@ -10985,7 +10901,7 @@
                 <w:szCs w:val="20"/>
                 <w:color w:val="000000"/>
               </w:rPr>
-              <w:t xml:space="preserve">Table 1. </w:t>
+              <w:t xml:space="preserve">Table 2. </w:t>
             </w:r>
             <w:r xmlns:w="http://schemas.openxmlformats.org/wordprocessingml/2006/main" xmlns:wp="http://schemas.openxmlformats.org/drawingml/2006/wordprocessingDrawing" xmlns:r="http://schemas.openxmlformats.org/officeDocument/2006/relationships" xmlns:w14="http://schemas.microsoft.com/office/word/2010/wordml">
               <w:rPr>

</xml_diff>